<commit_message>
[2026-01-21] : .\Semester_1 : added the last assignment-s file
</commit_message>
<xml_diff>
--- a/Semester_1/assignment-primary/Assignment.docx
+++ b/Semester_1/assignment-primary/Assignment.docx
@@ -1407,7 +1407,7 @@
                     <pic:cNvPicPr/>
                   </pic:nvPicPr>
                   <pic:blipFill>
-                    <a:blip r:embed="rId4">
+                    <a:blip r:embed="rId5">
                       <a:extLst>
                         <a:ext uri="{28A0092B-C50C-407E-A947-70E740481C1C}">
                           <a14:useLocalDpi xmlns:a14="http://schemas.microsoft.com/office/drawing/2010/main" val="0"/>
@@ -1500,7 +1500,7 @@
                     <pic:cNvPicPr/>
                   </pic:nvPicPr>
                   <pic:blipFill>
-                    <a:blip r:embed="rId5">
+                    <a:blip r:embed="rId6">
                       <a:extLst>
                         <a:ext uri="{28A0092B-C50C-407E-A947-70E740481C1C}">
                           <a14:useLocalDpi xmlns:a14="http://schemas.microsoft.com/office/drawing/2010/main" val="0"/>
@@ -3201,7 +3201,7 @@
                     <pic:cNvPicPr/>
                   </pic:nvPicPr>
                   <pic:blipFill>
-                    <a:blip r:embed="rId6">
+                    <a:blip r:embed="rId7">
                       <a:extLst>
                         <a:ext uri="{28A0092B-C50C-407E-A947-70E740481C1C}">
                           <a14:useLocalDpi xmlns:a14="http://schemas.microsoft.com/office/drawing/2010/main" val="0"/>
@@ -3281,7 +3281,7 @@
                     <pic:cNvPicPr/>
                   </pic:nvPicPr>
                   <pic:blipFill>
-                    <a:blip r:embed="rId7">
+                    <a:blip r:embed="rId8">
                       <a:extLst>
                         <a:ext uri="{28A0092B-C50C-407E-A947-70E740481C1C}">
                           <a14:useLocalDpi xmlns:a14="http://schemas.microsoft.com/office/drawing/2010/main" val="0"/>
@@ -4613,7 +4613,7 @@
                     <pic:cNvPicPr/>
                   </pic:nvPicPr>
                   <pic:blipFill>
-                    <a:blip r:embed="rId8">
+                    <a:blip r:embed="rId9">
                       <a:extLst>
                         <a:ext uri="{28A0092B-C50C-407E-A947-70E740481C1C}">
                           <a14:useLocalDpi xmlns:a14="http://schemas.microsoft.com/office/drawing/2010/main" val="0"/>
@@ -4749,7 +4749,7 @@
                     <pic:cNvPicPr/>
                   </pic:nvPicPr>
                   <pic:blipFill>
-                    <a:blip r:embed="rId9">
+                    <a:blip r:embed="rId10">
                       <a:extLst>
                         <a:ext uri="{28A0092B-C50C-407E-A947-70E740481C1C}">
                           <a14:useLocalDpi xmlns:a14="http://schemas.microsoft.com/office/drawing/2010/main" val="0"/>
@@ -6222,7 +6222,7 @@
                     <pic:cNvPicPr/>
                   </pic:nvPicPr>
                   <pic:blipFill>
-                    <a:blip r:embed="rId10">
+                    <a:blip r:embed="rId11">
                       <a:extLst>
                         <a:ext uri="{28A0092B-C50C-407E-A947-70E740481C1C}">
                           <a14:useLocalDpi xmlns:a14="http://schemas.microsoft.com/office/drawing/2010/main" val="0"/>
@@ -6318,7 +6318,7 @@
                     <pic:cNvPicPr/>
                   </pic:nvPicPr>
                   <pic:blipFill>
-                    <a:blip r:embed="rId11">
+                    <a:blip r:embed="rId12">
                       <a:extLst>
                         <a:ext uri="{28A0092B-C50C-407E-A947-70E740481C1C}">
                           <a14:useLocalDpi xmlns:a14="http://schemas.microsoft.com/office/drawing/2010/main" val="0"/>
@@ -8575,7 +8575,7 @@
                     <pic:cNvPicPr/>
                   </pic:nvPicPr>
                   <pic:blipFill>
-                    <a:blip r:embed="rId12">
+                    <a:blip r:embed="rId13">
                       <a:extLst>
                         <a:ext uri="{28A0092B-C50C-407E-A947-70E740481C1C}">
                           <a14:useLocalDpi xmlns:a14="http://schemas.microsoft.com/office/drawing/2010/main" val="0"/>
@@ -8732,7 +8732,7 @@
                     <pic:cNvPicPr/>
                   </pic:nvPicPr>
                   <pic:blipFill>
-                    <a:blip r:embed="rId13">
+                    <a:blip r:embed="rId14">
                       <a:extLst>
                         <a:ext uri="{28A0092B-C50C-407E-A947-70E740481C1C}">
                           <a14:useLocalDpi xmlns:a14="http://schemas.microsoft.com/office/drawing/2010/main" val="0"/>
@@ -10568,7 +10568,7 @@
                     <pic:cNvPicPr/>
                   </pic:nvPicPr>
                   <pic:blipFill>
-                    <a:blip r:embed="rId14">
+                    <a:blip r:embed="rId15">
                       <a:extLst>
                         <a:ext uri="{28A0092B-C50C-407E-A947-70E740481C1C}">
                           <a14:useLocalDpi xmlns:a14="http://schemas.microsoft.com/office/drawing/2010/main" val="0"/>
@@ -10725,7 +10725,7 @@
                     <pic:cNvPicPr/>
                   </pic:nvPicPr>
                   <pic:blipFill>
-                    <a:blip r:embed="rId15">
+                    <a:blip r:embed="rId16">
                       <a:extLst>
                         <a:ext uri="{28A0092B-C50C-407E-A947-70E740481C1C}">
                           <a14:useLocalDpi xmlns:a14="http://schemas.microsoft.com/office/drawing/2010/main" val="0"/>
@@ -12942,7 +12942,7 @@
                     <pic:cNvPicPr/>
                   </pic:nvPicPr>
                   <pic:blipFill>
-                    <a:blip r:embed="rId16">
+                    <a:blip r:embed="rId17">
                       <a:extLst>
                         <a:ext uri="{28A0092B-C50C-407E-A947-70E740481C1C}">
                           <a14:useLocalDpi xmlns:a14="http://schemas.microsoft.com/office/drawing/2010/main" val="0"/>
@@ -13013,7 +13013,7 @@
                     <pic:cNvPicPr/>
                   </pic:nvPicPr>
                   <pic:blipFill>
-                    <a:blip r:embed="rId17">
+                    <a:blip r:embed="rId18">
                       <a:extLst>
                         <a:ext uri="{28A0092B-C50C-407E-A947-70E740481C1C}">
                           <a14:useLocalDpi xmlns:a14="http://schemas.microsoft.com/office/drawing/2010/main" val="0"/>
@@ -14511,7 +14511,7 @@
                     <pic:cNvPicPr/>
                   </pic:nvPicPr>
                   <pic:blipFill>
-                    <a:blip r:embed="rId18">
+                    <a:blip r:embed="rId19">
                       <a:extLst>
                         <a:ext uri="{28A0092B-C50C-407E-A947-70E740481C1C}">
                           <a14:useLocalDpi xmlns:a14="http://schemas.microsoft.com/office/drawing/2010/main" val="0"/>
@@ -14638,7 +14638,7 @@
                     <pic:cNvPicPr/>
                   </pic:nvPicPr>
                   <pic:blipFill>
-                    <a:blip r:embed="rId19">
+                    <a:blip r:embed="rId20">
                       <a:extLst>
                         <a:ext uri="{28A0092B-C50C-407E-A947-70E740481C1C}">
                           <a14:useLocalDpi xmlns:a14="http://schemas.microsoft.com/office/drawing/2010/main" val="0"/>
@@ -15762,7 +15762,7 @@
                     <pic:cNvPicPr/>
                   </pic:nvPicPr>
                   <pic:blipFill>
-                    <a:blip r:embed="rId20">
+                    <a:blip r:embed="rId21">
                       <a:extLst>
                         <a:ext uri="{28A0092B-C50C-407E-A947-70E740481C1C}">
                           <a14:useLocalDpi xmlns:a14="http://schemas.microsoft.com/office/drawing/2010/main" val="0"/>
@@ -15893,7 +15893,7 @@
                     <pic:cNvPicPr/>
                   </pic:nvPicPr>
                   <pic:blipFill>
-                    <a:blip r:embed="rId21">
+                    <a:blip r:embed="rId22">
                       <a:extLst>
                         <a:ext uri="{28A0092B-C50C-407E-A947-70E740481C1C}">
                           <a14:useLocalDpi xmlns:a14="http://schemas.microsoft.com/office/drawing/2010/main" val="0"/>
@@ -17158,6 +17158,7 @@
       <w:r>
         <w:rPr>
           <w:rFonts w:ascii="Cascadia Code" w:hAnsi="Cascadia Code" w:cs="Cascadia Code"/>
+          <w:noProof/>
           <w:sz w:val="20"/>
           <w:szCs w:val="20"/>
         </w:rPr>
@@ -17193,7 +17194,7 @@
                     <pic:cNvPicPr/>
                   </pic:nvPicPr>
                   <pic:blipFill>
-                    <a:blip r:embed="rId22">
+                    <a:blip r:embed="rId23">
                       <a:extLst>
                         <a:ext uri="{28A0092B-C50C-407E-A947-70E740481C1C}">
                           <a14:useLocalDpi xmlns:a14="http://schemas.microsoft.com/office/drawing/2010/main" val="0"/>
@@ -17269,6 +17270,7 @@
       <w:r>
         <w:rPr>
           <w:rFonts w:ascii="Cascadia Code" w:hAnsi="Cascadia Code" w:cs="Cascadia Code"/>
+          <w:noProof/>
           <w:sz w:val="20"/>
           <w:szCs w:val="20"/>
         </w:rPr>
@@ -17304,7 +17306,7 @@
                     <pic:cNvPicPr/>
                   </pic:nvPicPr>
                   <pic:blipFill>
-                    <a:blip r:embed="rId23">
+                    <a:blip r:embed="rId24">
                       <a:extLst>
                         <a:ext uri="{28A0092B-C50C-407E-A947-70E740481C1C}">
                           <a14:useLocalDpi xmlns:a14="http://schemas.microsoft.com/office/drawing/2010/main" val="0"/>
@@ -20778,33 +20780,30 @@
       <w:r>
         <w:rPr>
           <w:rFonts w:ascii="Times New Roman" w:hAnsi="Times New Roman" w:cs="Times New Roman"/>
-          <w:b/>
-          <w:bCs/>
           <w:sz w:val="24"/>
           <w:szCs w:val="24"/>
-          <w:u w:val="single"/>
         </w:rPr>
         <w:drawing>
-          <wp:anchor distT="0" distB="0" distL="114300" distR="114300" simplePos="0" relativeHeight="251687936" behindDoc="0" locked="0" layoutInCell="1" allowOverlap="1" wp14:anchorId="2FF5A60B" wp14:editId="36FC85F8">
+          <wp:anchor distT="0" distB="0" distL="114300" distR="114300" simplePos="0" relativeHeight="251686912" behindDoc="0" locked="0" layoutInCell="1" allowOverlap="1" wp14:anchorId="2A89533F" wp14:editId="615FE943">
             <wp:simplePos x="0" y="0"/>
             <wp:positionH relativeFrom="margin">
               <wp:align>left</wp:align>
             </wp:positionH>
             <wp:positionV relativeFrom="paragraph">
-              <wp:posOffset>261620</wp:posOffset>
+              <wp:posOffset>259080</wp:posOffset>
             </wp:positionV>
-            <wp:extent cx="3058160" cy="3000375"/>
-            <wp:effectExtent l="19050" t="19050" r="27940" b="28575"/>
+            <wp:extent cx="3206750" cy="3086100"/>
+            <wp:effectExtent l="19050" t="19050" r="12700" b="19050"/>
             <wp:wrapThrough wrapText="bothSides">
               <wp:wrapPolygon edited="0">
-                <wp:start x="-135" y="-137"/>
-                <wp:lineTo x="-135" y="21669"/>
-                <wp:lineTo x="21663" y="21669"/>
-                <wp:lineTo x="21663" y="-137"/>
-                <wp:lineTo x="-135" y="-137"/>
+                <wp:start x="-128" y="-133"/>
+                <wp:lineTo x="-128" y="21600"/>
+                <wp:lineTo x="21557" y="21600"/>
+                <wp:lineTo x="21557" y="-133"/>
+                <wp:lineTo x="-128" y="-133"/>
               </wp:wrapPolygon>
             </wp:wrapThrough>
-            <wp:docPr id="759647295" name="Picture 1"/>
+            <wp:docPr id="1744021357" name="Picture 1"/>
             <wp:cNvGraphicFramePr>
               <a:graphicFrameLocks xmlns:a="http://schemas.openxmlformats.org/drawingml/2006/main" noChangeAspect="1"/>
             </wp:cNvGraphicFramePr>
@@ -20812,11 +20811,11 @@
               <a:graphicData uri="http://schemas.openxmlformats.org/drawingml/2006/picture">
                 <pic:pic xmlns:pic="http://schemas.openxmlformats.org/drawingml/2006/picture">
                   <pic:nvPicPr>
-                    <pic:cNvPr id="759647295" name=""/>
+                    <pic:cNvPr id="1744021357" name=""/>
                     <pic:cNvPicPr/>
                   </pic:nvPicPr>
                   <pic:blipFill>
-                    <a:blip r:embed="rId24">
+                    <a:blip r:embed="rId25">
                       <a:extLst>
                         <a:ext uri="{28A0092B-C50C-407E-A947-70E740481C1C}">
                           <a14:useLocalDpi xmlns:a14="http://schemas.microsoft.com/office/drawing/2010/main" val="0"/>
@@ -20830,7 +20829,7 @@
                   <pic:spPr>
                     <a:xfrm>
                       <a:off x="0" y="0"/>
-                      <a:ext cx="3058160" cy="3000375"/>
+                      <a:ext cx="3206886" cy="3086165"/>
                     </a:xfrm>
                     <a:prstGeom prst="rect">
                       <a:avLst/>
@@ -20873,37 +20872,51 @@
         <w:jc w:val="both"/>
         <w:rPr>
           <w:rFonts w:ascii="Times New Roman" w:hAnsi="Times New Roman" w:cs="Times New Roman"/>
+          <w:noProof/>
           <w:sz w:val="24"/>
           <w:szCs w:val="24"/>
         </w:rPr>
       </w:pPr>
-      <w:r>
+    </w:p>
+    <w:p>
+      <w:pPr>
+        <w:tabs>
+          <w:tab w:val="left" w:pos="1730"/>
+        </w:tabs>
+        <w:jc w:val="both"/>
         <w:rPr>
           <w:rFonts w:ascii="Times New Roman" w:hAnsi="Times New Roman" w:cs="Times New Roman"/>
           <w:sz w:val="24"/>
           <w:szCs w:val="24"/>
         </w:rPr>
+      </w:pPr>
+      <w:r>
+        <w:rPr>
+          <w:rFonts w:ascii="Times New Roman" w:hAnsi="Times New Roman" w:cs="Times New Roman"/>
+          <w:sz w:val="24"/>
+          <w:szCs w:val="24"/>
+        </w:rPr>
         <w:drawing>
-          <wp:anchor distT="0" distB="0" distL="114300" distR="114300" simplePos="0" relativeHeight="251686912" behindDoc="0" locked="0" layoutInCell="1" allowOverlap="1" wp14:anchorId="13D4E6BA" wp14:editId="1A4E04D3">
+          <wp:anchor distT="0" distB="0" distL="114300" distR="114300" simplePos="0" relativeHeight="251687936" behindDoc="0" locked="0" layoutInCell="1" allowOverlap="1" wp14:anchorId="069A491C" wp14:editId="3EB5038C">
             <wp:simplePos x="0" y="0"/>
             <wp:positionH relativeFrom="margin">
               <wp:align>left</wp:align>
             </wp:positionH>
             <wp:positionV relativeFrom="paragraph">
-              <wp:posOffset>3058795</wp:posOffset>
+              <wp:posOffset>2849245</wp:posOffset>
             </wp:positionV>
-            <wp:extent cx="3072765" cy="1885950"/>
-            <wp:effectExtent l="19050" t="19050" r="13335" b="19050"/>
+            <wp:extent cx="3195955" cy="1961515"/>
+            <wp:effectExtent l="19050" t="19050" r="23495" b="19685"/>
             <wp:wrapThrough wrapText="bothSides">
               <wp:wrapPolygon edited="0">
-                <wp:start x="-134" y="-218"/>
-                <wp:lineTo x="-134" y="21600"/>
-                <wp:lineTo x="21560" y="21600"/>
-                <wp:lineTo x="21560" y="-218"/>
-                <wp:lineTo x="-134" y="-218"/>
+                <wp:start x="-129" y="-210"/>
+                <wp:lineTo x="-129" y="21607"/>
+                <wp:lineTo x="21630" y="21607"/>
+                <wp:lineTo x="21630" y="-210"/>
+                <wp:lineTo x="-129" y="-210"/>
               </wp:wrapPolygon>
             </wp:wrapThrough>
-            <wp:docPr id="1618052192" name="Picture 1"/>
+            <wp:docPr id="247064488" name="Picture 1"/>
             <wp:cNvGraphicFramePr>
               <a:graphicFrameLocks xmlns:a="http://schemas.openxmlformats.org/drawingml/2006/main" noChangeAspect="1"/>
             </wp:cNvGraphicFramePr>
@@ -20911,11 +20924,11 @@
               <a:graphicData uri="http://schemas.openxmlformats.org/drawingml/2006/picture">
                 <pic:pic xmlns:pic="http://schemas.openxmlformats.org/drawingml/2006/picture">
                   <pic:nvPicPr>
-                    <pic:cNvPr id="1618052192" name=""/>
+                    <pic:cNvPr id="247064488" name=""/>
                     <pic:cNvPicPr/>
                   </pic:nvPicPr>
                   <pic:blipFill>
-                    <a:blip r:embed="rId25">
+                    <a:blip r:embed="rId26">
                       <a:extLst>
                         <a:ext uri="{28A0092B-C50C-407E-A947-70E740481C1C}">
                           <a14:useLocalDpi xmlns:a14="http://schemas.microsoft.com/office/drawing/2010/main" val="0"/>
@@ -20929,7 +20942,7 @@
                   <pic:spPr>
                     <a:xfrm>
                       <a:off x="0" y="0"/>
-                      <a:ext cx="3072765" cy="1885950"/>
+                      <a:ext cx="3195955" cy="1961515"/>
                     </a:xfrm>
                     <a:prstGeom prst="rect">
                       <a:avLst/>
@@ -21573,6 +21586,7 @@
   <w:style w:type="character" w:default="1" w:styleId="DefaultParagraphFont">
     <w:name w:val="Default Paragraph Font"/>
     <w:uiPriority w:val="1"/>
+    <w:semiHidden/>
     <w:unhideWhenUsed/>
   </w:style>
   <w:style w:type="table" w:default="1" w:styleId="TableNormal">
@@ -22225,4 +22239,16 @@
     </a:ext>
   </a:extLst>
 </a:theme>
+</file>
+
+<file path=customXml/item1.xml><?xml version="1.0" encoding="utf-8"?>
+<b:Sources xmlns:b="http://schemas.openxmlformats.org/officeDocument/2006/bibliography" xmlns="http://schemas.openxmlformats.org/officeDocument/2006/bibliography" SelectedStyle="\APASixthEditionOfficeOnline.xsl" StyleName="APA" Version="6"/>
+</file>
+
+<file path=customXml/itemProps1.xml><?xml version="1.0" encoding="utf-8"?>
+<ds:datastoreItem xmlns:ds="http://schemas.openxmlformats.org/officeDocument/2006/customXml" ds:itemID="{CA5351E3-FAAB-441C-BFE2-2FEB18C1655A}">
+  <ds:schemaRefs>
+    <ds:schemaRef ds:uri="http://schemas.openxmlformats.org/officeDocument/2006/bibliography"/>
+  </ds:schemaRefs>
+</ds:datastoreItem>
 </file>
</xml_diff>

<commit_message>
[2026-02-11] : .\{root} : edited assignment files
</commit_message>
<xml_diff>
--- a/Semester_1/assignment-primary/Assignment.docx
+++ b/Semester_1/assignment-primary/Assignment.docx
@@ -1407,7 +1407,7 @@
                     <pic:cNvPicPr/>
                   </pic:nvPicPr>
                   <pic:blipFill>
-                    <a:blip r:embed="rId5">
+                    <a:blip r:embed="rId7">
                       <a:extLst>
                         <a:ext uri="{28A0092B-C50C-407E-A947-70E740481C1C}">
                           <a14:useLocalDpi xmlns:a14="http://schemas.microsoft.com/office/drawing/2010/main" val="0"/>
@@ -1500,7 +1500,7 @@
                     <pic:cNvPicPr/>
                   </pic:nvPicPr>
                   <pic:blipFill>
-                    <a:blip r:embed="rId6">
+                    <a:blip r:embed="rId8">
                       <a:extLst>
                         <a:ext uri="{28A0092B-C50C-407E-A947-70E740481C1C}">
                           <a14:useLocalDpi xmlns:a14="http://schemas.microsoft.com/office/drawing/2010/main" val="0"/>
@@ -3201,7 +3201,7 @@
                     <pic:cNvPicPr/>
                   </pic:nvPicPr>
                   <pic:blipFill>
-                    <a:blip r:embed="rId7">
+                    <a:blip r:embed="rId9">
                       <a:extLst>
                         <a:ext uri="{28A0092B-C50C-407E-A947-70E740481C1C}">
                           <a14:useLocalDpi xmlns:a14="http://schemas.microsoft.com/office/drawing/2010/main" val="0"/>
@@ -3281,7 +3281,7 @@
                     <pic:cNvPicPr/>
                   </pic:nvPicPr>
                   <pic:blipFill>
-                    <a:blip r:embed="rId8">
+                    <a:blip r:embed="rId10">
                       <a:extLst>
                         <a:ext uri="{28A0092B-C50C-407E-A947-70E740481C1C}">
                           <a14:useLocalDpi xmlns:a14="http://schemas.microsoft.com/office/drawing/2010/main" val="0"/>
@@ -4613,7 +4613,7 @@
                     <pic:cNvPicPr/>
                   </pic:nvPicPr>
                   <pic:blipFill>
-                    <a:blip r:embed="rId9">
+                    <a:blip r:embed="rId11">
                       <a:extLst>
                         <a:ext uri="{28A0092B-C50C-407E-A947-70E740481C1C}">
                           <a14:useLocalDpi xmlns:a14="http://schemas.microsoft.com/office/drawing/2010/main" val="0"/>
@@ -4749,7 +4749,7 @@
                     <pic:cNvPicPr/>
                   </pic:nvPicPr>
                   <pic:blipFill>
-                    <a:blip r:embed="rId10">
+                    <a:blip r:embed="rId12">
                       <a:extLst>
                         <a:ext uri="{28A0092B-C50C-407E-A947-70E740481C1C}">
                           <a14:useLocalDpi xmlns:a14="http://schemas.microsoft.com/office/drawing/2010/main" val="0"/>
@@ -6222,7 +6222,7 @@
                     <pic:cNvPicPr/>
                   </pic:nvPicPr>
                   <pic:blipFill>
-                    <a:blip r:embed="rId11">
+                    <a:blip r:embed="rId13">
                       <a:extLst>
                         <a:ext uri="{28A0092B-C50C-407E-A947-70E740481C1C}">
                           <a14:useLocalDpi xmlns:a14="http://schemas.microsoft.com/office/drawing/2010/main" val="0"/>
@@ -6318,7 +6318,7 @@
                     <pic:cNvPicPr/>
                   </pic:nvPicPr>
                   <pic:blipFill>
-                    <a:blip r:embed="rId12">
+                    <a:blip r:embed="rId14">
                       <a:extLst>
                         <a:ext uri="{28A0092B-C50C-407E-A947-70E740481C1C}">
                           <a14:useLocalDpi xmlns:a14="http://schemas.microsoft.com/office/drawing/2010/main" val="0"/>
@@ -8575,7 +8575,7 @@
                     <pic:cNvPicPr/>
                   </pic:nvPicPr>
                   <pic:blipFill>
-                    <a:blip r:embed="rId13">
+                    <a:blip r:embed="rId15">
                       <a:extLst>
                         <a:ext uri="{28A0092B-C50C-407E-A947-70E740481C1C}">
                           <a14:useLocalDpi xmlns:a14="http://schemas.microsoft.com/office/drawing/2010/main" val="0"/>
@@ -8732,7 +8732,7 @@
                     <pic:cNvPicPr/>
                   </pic:nvPicPr>
                   <pic:blipFill>
-                    <a:blip r:embed="rId14">
+                    <a:blip r:embed="rId16">
                       <a:extLst>
                         <a:ext uri="{28A0092B-C50C-407E-A947-70E740481C1C}">
                           <a14:useLocalDpi xmlns:a14="http://schemas.microsoft.com/office/drawing/2010/main" val="0"/>
@@ -10568,7 +10568,7 @@
                     <pic:cNvPicPr/>
                   </pic:nvPicPr>
                   <pic:blipFill>
-                    <a:blip r:embed="rId15">
+                    <a:blip r:embed="rId17">
                       <a:extLst>
                         <a:ext uri="{28A0092B-C50C-407E-A947-70E740481C1C}">
                           <a14:useLocalDpi xmlns:a14="http://schemas.microsoft.com/office/drawing/2010/main" val="0"/>
@@ -10725,7 +10725,7 @@
                     <pic:cNvPicPr/>
                   </pic:nvPicPr>
                   <pic:blipFill>
-                    <a:blip r:embed="rId16">
+                    <a:blip r:embed="rId18">
                       <a:extLst>
                         <a:ext uri="{28A0092B-C50C-407E-A947-70E740481C1C}">
                           <a14:useLocalDpi xmlns:a14="http://schemas.microsoft.com/office/drawing/2010/main" val="0"/>
@@ -12942,7 +12942,7 @@
                     <pic:cNvPicPr/>
                   </pic:nvPicPr>
                   <pic:blipFill>
-                    <a:blip r:embed="rId17">
+                    <a:blip r:embed="rId19">
                       <a:extLst>
                         <a:ext uri="{28A0092B-C50C-407E-A947-70E740481C1C}">
                           <a14:useLocalDpi xmlns:a14="http://schemas.microsoft.com/office/drawing/2010/main" val="0"/>
@@ -13013,7 +13013,7 @@
                     <pic:cNvPicPr/>
                   </pic:nvPicPr>
                   <pic:blipFill>
-                    <a:blip r:embed="rId18">
+                    <a:blip r:embed="rId20">
                       <a:extLst>
                         <a:ext uri="{28A0092B-C50C-407E-A947-70E740481C1C}">
                           <a14:useLocalDpi xmlns:a14="http://schemas.microsoft.com/office/drawing/2010/main" val="0"/>
@@ -14511,7 +14511,7 @@
                     <pic:cNvPicPr/>
                   </pic:nvPicPr>
                   <pic:blipFill>
-                    <a:blip r:embed="rId19">
+                    <a:blip r:embed="rId21">
                       <a:extLst>
                         <a:ext uri="{28A0092B-C50C-407E-A947-70E740481C1C}">
                           <a14:useLocalDpi xmlns:a14="http://schemas.microsoft.com/office/drawing/2010/main" val="0"/>
@@ -14638,7 +14638,7 @@
                     <pic:cNvPicPr/>
                   </pic:nvPicPr>
                   <pic:blipFill>
-                    <a:blip r:embed="rId20">
+                    <a:blip r:embed="rId22">
                       <a:extLst>
                         <a:ext uri="{28A0092B-C50C-407E-A947-70E740481C1C}">
                           <a14:useLocalDpi xmlns:a14="http://schemas.microsoft.com/office/drawing/2010/main" val="0"/>
@@ -15762,7 +15762,7 @@
                     <pic:cNvPicPr/>
                   </pic:nvPicPr>
                   <pic:blipFill>
-                    <a:blip r:embed="rId21">
+                    <a:blip r:embed="rId23">
                       <a:extLst>
                         <a:ext uri="{28A0092B-C50C-407E-A947-70E740481C1C}">
                           <a14:useLocalDpi xmlns:a14="http://schemas.microsoft.com/office/drawing/2010/main" val="0"/>
@@ -15893,7 +15893,7 @@
                     <pic:cNvPicPr/>
                   </pic:nvPicPr>
                   <pic:blipFill>
-                    <a:blip r:embed="rId22">
+                    <a:blip r:embed="rId24">
                       <a:extLst>
                         <a:ext uri="{28A0092B-C50C-407E-A947-70E740481C1C}">
                           <a14:useLocalDpi xmlns:a14="http://schemas.microsoft.com/office/drawing/2010/main" val="0"/>
@@ -17194,7 +17194,7 @@
                     <pic:cNvPicPr/>
                   </pic:nvPicPr>
                   <pic:blipFill>
-                    <a:blip r:embed="rId23">
+                    <a:blip r:embed="rId25">
                       <a:extLst>
                         <a:ext uri="{28A0092B-C50C-407E-A947-70E740481C1C}">
                           <a14:useLocalDpi xmlns:a14="http://schemas.microsoft.com/office/drawing/2010/main" val="0"/>
@@ -17306,7 +17306,7 @@
                     <pic:cNvPicPr/>
                   </pic:nvPicPr>
                   <pic:blipFill>
-                    <a:blip r:embed="rId24">
+                    <a:blip r:embed="rId26">
                       <a:extLst>
                         <a:ext uri="{28A0092B-C50C-407E-A947-70E740481C1C}">
                           <a14:useLocalDpi xmlns:a14="http://schemas.microsoft.com/office/drawing/2010/main" val="0"/>
@@ -20780,6 +20780,7 @@
       <w:r>
         <w:rPr>
           <w:rFonts w:ascii="Times New Roman" w:hAnsi="Times New Roman" w:cs="Times New Roman"/>
+          <w:noProof/>
           <w:sz w:val="24"/>
           <w:szCs w:val="24"/>
         </w:rPr>
@@ -20815,7 +20816,7 @@
                     <pic:cNvPicPr/>
                   </pic:nvPicPr>
                   <pic:blipFill>
-                    <a:blip r:embed="rId25">
+                    <a:blip r:embed="rId27">
                       <a:extLst>
                         <a:ext uri="{28A0092B-C50C-407E-A947-70E740481C1C}">
                           <a14:useLocalDpi xmlns:a14="http://schemas.microsoft.com/office/drawing/2010/main" val="0"/>
@@ -20893,6 +20894,7 @@
       <w:r>
         <w:rPr>
           <w:rFonts w:ascii="Times New Roman" w:hAnsi="Times New Roman" w:cs="Times New Roman"/>
+          <w:noProof/>
           <w:sz w:val="24"/>
           <w:szCs w:val="24"/>
         </w:rPr>
@@ -20928,7 +20930,7 @@
                     <pic:cNvPicPr/>
                   </pic:nvPicPr>
                   <pic:blipFill>
-                    <a:blip r:embed="rId26">
+                    <a:blip r:embed="rId28">
                       <a:extLst>
                         <a:ext uri="{28A0092B-C50C-407E-A947-70E740481C1C}">
                           <a14:useLocalDpi xmlns:a14="http://schemas.microsoft.com/office/drawing/2010/main" val="0"/>
@@ -20966,6 +20968,3858 @@
         </w:drawing>
       </w:r>
     </w:p>
+    <w:p>
+      <w:pPr>
+        <w:rPr>
+          <w:rFonts w:ascii="Times New Roman" w:hAnsi="Times New Roman" w:cs="Times New Roman"/>
+          <w:sz w:val="24"/>
+          <w:szCs w:val="24"/>
+        </w:rPr>
+      </w:pPr>
+    </w:p>
+    <w:p>
+      <w:pPr>
+        <w:rPr>
+          <w:rFonts w:ascii="Times New Roman" w:hAnsi="Times New Roman" w:cs="Times New Roman"/>
+          <w:sz w:val="24"/>
+          <w:szCs w:val="24"/>
+        </w:rPr>
+      </w:pPr>
+    </w:p>
+    <w:p>
+      <w:pPr>
+        <w:rPr>
+          <w:rFonts w:ascii="Times New Roman" w:hAnsi="Times New Roman" w:cs="Times New Roman"/>
+          <w:sz w:val="24"/>
+          <w:szCs w:val="24"/>
+        </w:rPr>
+      </w:pPr>
+    </w:p>
+    <w:p>
+      <w:pPr>
+        <w:rPr>
+          <w:rFonts w:ascii="Times New Roman" w:hAnsi="Times New Roman" w:cs="Times New Roman"/>
+          <w:sz w:val="24"/>
+          <w:szCs w:val="24"/>
+        </w:rPr>
+      </w:pPr>
+    </w:p>
+    <w:p>
+      <w:pPr>
+        <w:rPr>
+          <w:rFonts w:ascii="Times New Roman" w:hAnsi="Times New Roman" w:cs="Times New Roman"/>
+          <w:sz w:val="24"/>
+          <w:szCs w:val="24"/>
+        </w:rPr>
+      </w:pPr>
+    </w:p>
+    <w:p>
+      <w:pPr>
+        <w:rPr>
+          <w:rFonts w:ascii="Times New Roman" w:hAnsi="Times New Roman" w:cs="Times New Roman"/>
+          <w:sz w:val="24"/>
+          <w:szCs w:val="24"/>
+        </w:rPr>
+      </w:pPr>
+    </w:p>
+    <w:p>
+      <w:pPr>
+        <w:rPr>
+          <w:rFonts w:ascii="Times New Roman" w:hAnsi="Times New Roman" w:cs="Times New Roman"/>
+          <w:sz w:val="24"/>
+          <w:szCs w:val="24"/>
+        </w:rPr>
+      </w:pPr>
+    </w:p>
+    <w:p>
+      <w:pPr>
+        <w:rPr>
+          <w:rFonts w:ascii="Times New Roman" w:hAnsi="Times New Roman" w:cs="Times New Roman"/>
+          <w:sz w:val="24"/>
+          <w:szCs w:val="24"/>
+        </w:rPr>
+      </w:pPr>
+    </w:p>
+    <w:p>
+      <w:pPr>
+        <w:rPr>
+          <w:rFonts w:ascii="Times New Roman" w:hAnsi="Times New Roman" w:cs="Times New Roman"/>
+          <w:sz w:val="24"/>
+          <w:szCs w:val="24"/>
+        </w:rPr>
+      </w:pPr>
+    </w:p>
+    <w:p>
+      <w:pPr>
+        <w:rPr>
+          <w:rFonts w:ascii="Times New Roman" w:hAnsi="Times New Roman" w:cs="Times New Roman"/>
+          <w:sz w:val="24"/>
+          <w:szCs w:val="24"/>
+        </w:rPr>
+      </w:pPr>
+    </w:p>
+    <w:p>
+      <w:pPr>
+        <w:rPr>
+          <w:rFonts w:ascii="Times New Roman" w:hAnsi="Times New Roman" w:cs="Times New Roman"/>
+          <w:sz w:val="24"/>
+          <w:szCs w:val="24"/>
+        </w:rPr>
+      </w:pPr>
+    </w:p>
+    <w:p>
+      <w:pPr>
+        <w:rPr>
+          <w:rFonts w:ascii="Times New Roman" w:hAnsi="Times New Roman" w:cs="Times New Roman"/>
+          <w:sz w:val="24"/>
+          <w:szCs w:val="24"/>
+        </w:rPr>
+      </w:pPr>
+    </w:p>
+    <w:p>
+      <w:pPr>
+        <w:rPr>
+          <w:rFonts w:ascii="Times New Roman" w:hAnsi="Times New Roman" w:cs="Times New Roman"/>
+          <w:sz w:val="24"/>
+          <w:szCs w:val="24"/>
+        </w:rPr>
+      </w:pPr>
+    </w:p>
+    <w:p>
+      <w:pPr>
+        <w:rPr>
+          <w:rFonts w:ascii="Times New Roman" w:hAnsi="Times New Roman" w:cs="Times New Roman"/>
+          <w:sz w:val="24"/>
+          <w:szCs w:val="24"/>
+        </w:rPr>
+      </w:pPr>
+    </w:p>
+    <w:p>
+      <w:pPr>
+        <w:tabs>
+          <w:tab w:val="left" w:pos="1245"/>
+        </w:tabs>
+        <w:rPr>
+          <w:rFonts w:ascii="Times New Roman" w:hAnsi="Times New Roman" w:cs="Times New Roman"/>
+          <w:sz w:val="24"/>
+          <w:szCs w:val="24"/>
+        </w:rPr>
+      </w:pPr>
+      <w:r>
+        <w:rPr>
+          <w:rFonts w:ascii="Times New Roman" w:hAnsi="Times New Roman" w:cs="Times New Roman"/>
+          <w:sz w:val="24"/>
+          <w:szCs w:val="24"/>
+        </w:rPr>
+        <w:tab/>
+      </w:r>
+    </w:p>
+    <w:p>
+      <w:pPr>
+        <w:rPr>
+          <w:rFonts w:ascii="Times New Roman" w:hAnsi="Times New Roman" w:cs="Times New Roman"/>
+          <w:sz w:val="24"/>
+          <w:szCs w:val="24"/>
+        </w:rPr>
+      </w:pPr>
+      <w:r>
+        <w:rPr>
+          <w:rFonts w:ascii="Times New Roman" w:hAnsi="Times New Roman" w:cs="Times New Roman"/>
+          <w:sz w:val="24"/>
+          <w:szCs w:val="24"/>
+        </w:rPr>
+        <w:br w:type="page"/>
+      </w:r>
+    </w:p>
+    <w:p>
+      <w:pPr>
+        <w:tabs>
+          <w:tab w:val="left" w:pos="1245"/>
+        </w:tabs>
+        <w:rPr>
+          <w:rFonts w:ascii="Times New Roman" w:hAnsi="Times New Roman" w:cs="Times New Roman"/>
+          <w:b/>
+          <w:bCs/>
+          <w:sz w:val="24"/>
+          <w:szCs w:val="24"/>
+          <w:u w:val="single"/>
+        </w:rPr>
+      </w:pPr>
+      <w:r>
+        <w:rPr>
+          <w:rFonts w:ascii="Times New Roman" w:hAnsi="Times New Roman" w:cs="Times New Roman"/>
+          <w:b/>
+          <w:bCs/>
+          <w:sz w:val="24"/>
+          <w:szCs w:val="24"/>
+          <w:u w:val="single"/>
+        </w:rPr>
+        <w:lastRenderedPageBreak/>
+        <w:t>Assignment 12:</w:t>
+      </w:r>
+    </w:p>
+    <w:p>
+      <w:pPr>
+        <w:tabs>
+          <w:tab w:val="left" w:pos="1245"/>
+        </w:tabs>
+        <w:rPr>
+          <w:rFonts w:ascii="Times New Roman" w:hAnsi="Times New Roman" w:cs="Times New Roman"/>
+        </w:rPr>
+      </w:pPr>
+      <w:r>
+        <w:rPr>
+          <w:rFonts w:ascii="Times New Roman" w:hAnsi="Times New Roman" w:cs="Times New Roman"/>
+        </w:rPr>
+        <w:t xml:space="preserve">Write a C program that takes multiple integers as command-line arguments and finds the </w:t>
+      </w:r>
+      <w:r>
+        <w:rPr>
+          <w:rFonts w:ascii="Times New Roman" w:hAnsi="Times New Roman" w:cs="Times New Roman"/>
+        </w:rPr>
+        <w:br/>
+        <w:t>maximum and minimum value among them.</w:t>
+      </w:r>
+    </w:p>
+    <w:p>
+      <w:pPr>
+        <w:tabs>
+          <w:tab w:val="left" w:pos="1245"/>
+        </w:tabs>
+        <w:rPr>
+          <w:rFonts w:ascii="Times New Roman" w:hAnsi="Times New Roman" w:cs="Times New Roman"/>
+          <w:b/>
+          <w:bCs/>
+          <w:sz w:val="24"/>
+          <w:szCs w:val="24"/>
+          <w:u w:val="single"/>
+        </w:rPr>
+      </w:pPr>
+      <w:r>
+        <w:rPr>
+          <w:rFonts w:ascii="Times New Roman" w:hAnsi="Times New Roman" w:cs="Times New Roman"/>
+          <w:b/>
+          <w:bCs/>
+          <w:sz w:val="24"/>
+          <w:szCs w:val="24"/>
+          <w:u w:val="single"/>
+        </w:rPr>
+        <w:t xml:space="preserve">Source Code: </w:t>
+      </w:r>
+    </w:p>
+    <w:p>
+      <w:pPr>
+        <w:tabs>
+          <w:tab w:val="left" w:pos="1245"/>
+        </w:tabs>
+        <w:spacing w:after="0"/>
+        <w:rPr>
+          <w:rFonts w:ascii="Cascadia Code" w:hAnsi="Cascadia Code" w:cs="Cascadia Code"/>
+          <w:sz w:val="20"/>
+          <w:szCs w:val="20"/>
+        </w:rPr>
+      </w:pPr>
+      <w:r>
+        <w:rPr>
+          <w:rFonts w:ascii="Cascadia Code" w:hAnsi="Cascadia Code" w:cs="Cascadia Code"/>
+          <w:sz w:val="20"/>
+          <w:szCs w:val="20"/>
+        </w:rPr>
+        <w:t>#include &lt;</w:t>
+      </w:r>
+      <w:proofErr w:type="spellStart"/>
+      <w:r>
+        <w:rPr>
+          <w:rFonts w:ascii="Cascadia Code" w:hAnsi="Cascadia Code" w:cs="Cascadia Code"/>
+          <w:sz w:val="20"/>
+          <w:szCs w:val="20"/>
+        </w:rPr>
+        <w:t>stdio.h</w:t>
+      </w:r>
+      <w:proofErr w:type="spellEnd"/>
+      <w:r>
+        <w:rPr>
+          <w:rFonts w:ascii="Cascadia Code" w:hAnsi="Cascadia Code" w:cs="Cascadia Code"/>
+          <w:sz w:val="20"/>
+          <w:szCs w:val="20"/>
+        </w:rPr>
+        <w:t>&gt;</w:t>
+      </w:r>
+    </w:p>
+    <w:p>
+      <w:pPr>
+        <w:tabs>
+          <w:tab w:val="left" w:pos="1245"/>
+        </w:tabs>
+        <w:spacing w:after="0"/>
+        <w:rPr>
+          <w:rFonts w:ascii="Cascadia Code" w:hAnsi="Cascadia Code" w:cs="Cascadia Code"/>
+          <w:sz w:val="20"/>
+          <w:szCs w:val="20"/>
+        </w:rPr>
+      </w:pPr>
+      <w:r>
+        <w:rPr>
+          <w:rFonts w:ascii="Cascadia Code" w:hAnsi="Cascadia Code" w:cs="Cascadia Code"/>
+          <w:sz w:val="20"/>
+          <w:szCs w:val="20"/>
+        </w:rPr>
+        <w:t>#include &lt;</w:t>
+      </w:r>
+      <w:proofErr w:type="spellStart"/>
+      <w:r>
+        <w:rPr>
+          <w:rFonts w:ascii="Cascadia Code" w:hAnsi="Cascadia Code" w:cs="Cascadia Code"/>
+          <w:sz w:val="20"/>
+          <w:szCs w:val="20"/>
+        </w:rPr>
+        <w:t>stdlib.h</w:t>
+      </w:r>
+      <w:proofErr w:type="spellEnd"/>
+      <w:r>
+        <w:rPr>
+          <w:rFonts w:ascii="Cascadia Code" w:hAnsi="Cascadia Code" w:cs="Cascadia Code"/>
+          <w:sz w:val="20"/>
+          <w:szCs w:val="20"/>
+        </w:rPr>
+        <w:t>&gt;</w:t>
+      </w:r>
+    </w:p>
+    <w:p>
+      <w:pPr>
+        <w:tabs>
+          <w:tab w:val="left" w:pos="1245"/>
+        </w:tabs>
+        <w:spacing w:after="0"/>
+        <w:rPr>
+          <w:rFonts w:ascii="Cascadia Code" w:hAnsi="Cascadia Code" w:cs="Cascadia Code"/>
+          <w:sz w:val="20"/>
+          <w:szCs w:val="20"/>
+        </w:rPr>
+      </w:pPr>
+    </w:p>
+    <w:p>
+      <w:pPr>
+        <w:tabs>
+          <w:tab w:val="left" w:pos="1245"/>
+        </w:tabs>
+        <w:spacing w:after="0"/>
+        <w:rPr>
+          <w:rFonts w:ascii="Cascadia Code" w:hAnsi="Cascadia Code" w:cs="Cascadia Code"/>
+          <w:sz w:val="20"/>
+          <w:szCs w:val="20"/>
+        </w:rPr>
+      </w:pPr>
+      <w:r>
+        <w:rPr>
+          <w:rFonts w:ascii="Cascadia Code" w:hAnsi="Cascadia Code" w:cs="Cascadia Code"/>
+          <w:sz w:val="20"/>
+          <w:szCs w:val="20"/>
+        </w:rPr>
+        <w:t xml:space="preserve">int </w:t>
+      </w:r>
+      <w:proofErr w:type="gramStart"/>
+      <w:r>
+        <w:rPr>
+          <w:rFonts w:ascii="Cascadia Code" w:hAnsi="Cascadia Code" w:cs="Cascadia Code"/>
+          <w:sz w:val="20"/>
+          <w:szCs w:val="20"/>
+        </w:rPr>
+        <w:t>main(</w:t>
+      </w:r>
+      <w:proofErr w:type="gramEnd"/>
+      <w:r>
+        <w:rPr>
+          <w:rFonts w:ascii="Cascadia Code" w:hAnsi="Cascadia Code" w:cs="Cascadia Code"/>
+          <w:sz w:val="20"/>
+          <w:szCs w:val="20"/>
+        </w:rPr>
+        <w:t xml:space="preserve">int </w:t>
+      </w:r>
+      <w:proofErr w:type="spellStart"/>
+      <w:r>
+        <w:rPr>
+          <w:rFonts w:ascii="Cascadia Code" w:hAnsi="Cascadia Code" w:cs="Cascadia Code"/>
+          <w:i/>
+          <w:iCs/>
+          <w:sz w:val="20"/>
+          <w:szCs w:val="20"/>
+        </w:rPr>
+        <w:t>argc</w:t>
+      </w:r>
+      <w:proofErr w:type="spellEnd"/>
+      <w:r>
+        <w:rPr>
+          <w:rFonts w:ascii="Cascadia Code" w:hAnsi="Cascadia Code" w:cs="Cascadia Code"/>
+          <w:sz w:val="20"/>
+          <w:szCs w:val="20"/>
+        </w:rPr>
+        <w:t>, char *</w:t>
+      </w:r>
+      <w:proofErr w:type="spellStart"/>
+      <w:proofErr w:type="gramStart"/>
+      <w:r>
+        <w:rPr>
+          <w:rFonts w:ascii="Cascadia Code" w:hAnsi="Cascadia Code" w:cs="Cascadia Code"/>
+          <w:i/>
+          <w:iCs/>
+          <w:sz w:val="20"/>
+          <w:szCs w:val="20"/>
+        </w:rPr>
+        <w:t>argv</w:t>
+      </w:r>
+      <w:proofErr w:type="spellEnd"/>
+      <w:r>
+        <w:rPr>
+          <w:rFonts w:ascii="Cascadia Code" w:hAnsi="Cascadia Code" w:cs="Cascadia Code"/>
+          <w:sz w:val="20"/>
+          <w:szCs w:val="20"/>
+        </w:rPr>
+        <w:t>[</w:t>
+      </w:r>
+      <w:proofErr w:type="gramEnd"/>
+      <w:r>
+        <w:rPr>
+          <w:rFonts w:ascii="Cascadia Code" w:hAnsi="Cascadia Code" w:cs="Cascadia Code"/>
+          <w:sz w:val="20"/>
+          <w:szCs w:val="20"/>
+        </w:rPr>
+        <w:t>])</w:t>
+      </w:r>
+    </w:p>
+    <w:p>
+      <w:pPr>
+        <w:tabs>
+          <w:tab w:val="left" w:pos="1245"/>
+        </w:tabs>
+        <w:spacing w:after="0"/>
+        <w:rPr>
+          <w:rFonts w:ascii="Cascadia Code" w:hAnsi="Cascadia Code" w:cs="Cascadia Code"/>
+          <w:sz w:val="20"/>
+          <w:szCs w:val="20"/>
+        </w:rPr>
+      </w:pPr>
+      <w:r>
+        <w:rPr>
+          <w:rFonts w:ascii="Cascadia Code" w:hAnsi="Cascadia Code" w:cs="Cascadia Code"/>
+          <w:sz w:val="20"/>
+          <w:szCs w:val="20"/>
+        </w:rPr>
+        <w:t>{</w:t>
+      </w:r>
+    </w:p>
+    <w:p>
+      <w:pPr>
+        <w:tabs>
+          <w:tab w:val="left" w:pos="1245"/>
+        </w:tabs>
+        <w:spacing w:after="0"/>
+        <w:rPr>
+          <w:rFonts w:ascii="Cascadia Code" w:hAnsi="Cascadia Code" w:cs="Cascadia Code"/>
+          <w:sz w:val="20"/>
+          <w:szCs w:val="20"/>
+        </w:rPr>
+      </w:pPr>
+      <w:r>
+        <w:rPr>
+          <w:rFonts w:ascii="Cascadia Code" w:hAnsi="Cascadia Code" w:cs="Cascadia Code"/>
+          <w:sz w:val="20"/>
+          <w:szCs w:val="20"/>
+        </w:rPr>
+        <w:t xml:space="preserve">    int </w:t>
+      </w:r>
+      <w:proofErr w:type="spellStart"/>
+      <w:r>
+        <w:rPr>
+          <w:rFonts w:ascii="Cascadia Code" w:hAnsi="Cascadia Code" w:cs="Cascadia Code"/>
+          <w:sz w:val="20"/>
+          <w:szCs w:val="20"/>
+        </w:rPr>
+        <w:t>current_val</w:t>
+      </w:r>
+      <w:proofErr w:type="spellEnd"/>
+      <w:r>
+        <w:rPr>
+          <w:rFonts w:ascii="Cascadia Code" w:hAnsi="Cascadia Code" w:cs="Cascadia Code"/>
+          <w:sz w:val="20"/>
+          <w:szCs w:val="20"/>
+        </w:rPr>
+        <w:t xml:space="preserve">, </w:t>
+      </w:r>
+      <w:proofErr w:type="spellStart"/>
+      <w:r>
+        <w:rPr>
+          <w:rFonts w:ascii="Cascadia Code" w:hAnsi="Cascadia Code" w:cs="Cascadia Code"/>
+          <w:sz w:val="20"/>
+          <w:szCs w:val="20"/>
+        </w:rPr>
+        <w:t>max_val</w:t>
+      </w:r>
+      <w:proofErr w:type="spellEnd"/>
+      <w:r>
+        <w:rPr>
+          <w:rFonts w:ascii="Cascadia Code" w:hAnsi="Cascadia Code" w:cs="Cascadia Code"/>
+          <w:sz w:val="20"/>
+          <w:szCs w:val="20"/>
+        </w:rPr>
+        <w:t xml:space="preserve">, </w:t>
+      </w:r>
+      <w:proofErr w:type="spellStart"/>
+      <w:r>
+        <w:rPr>
+          <w:rFonts w:ascii="Cascadia Code" w:hAnsi="Cascadia Code" w:cs="Cascadia Code"/>
+          <w:sz w:val="20"/>
+          <w:szCs w:val="20"/>
+        </w:rPr>
+        <w:t>min_val</w:t>
+      </w:r>
+      <w:proofErr w:type="spellEnd"/>
+      <w:r>
+        <w:rPr>
+          <w:rFonts w:ascii="Cascadia Code" w:hAnsi="Cascadia Code" w:cs="Cascadia Code"/>
+          <w:sz w:val="20"/>
+          <w:szCs w:val="20"/>
+        </w:rPr>
+        <w:t xml:space="preserve">, </w:t>
+      </w:r>
+      <w:proofErr w:type="spellStart"/>
+      <w:r>
+        <w:rPr>
+          <w:rFonts w:ascii="Cascadia Code" w:hAnsi="Cascadia Code" w:cs="Cascadia Code"/>
+          <w:sz w:val="20"/>
+          <w:szCs w:val="20"/>
+        </w:rPr>
+        <w:t>i</w:t>
+      </w:r>
+      <w:proofErr w:type="spellEnd"/>
+      <w:r>
+        <w:rPr>
+          <w:rFonts w:ascii="Cascadia Code" w:hAnsi="Cascadia Code" w:cs="Cascadia Code"/>
+          <w:sz w:val="20"/>
+          <w:szCs w:val="20"/>
+        </w:rPr>
+        <w:t>;</w:t>
+      </w:r>
+    </w:p>
+    <w:p>
+      <w:pPr>
+        <w:tabs>
+          <w:tab w:val="left" w:pos="1245"/>
+        </w:tabs>
+        <w:spacing w:after="0"/>
+        <w:rPr>
+          <w:rFonts w:ascii="Cascadia Code" w:hAnsi="Cascadia Code" w:cs="Cascadia Code"/>
+          <w:sz w:val="20"/>
+          <w:szCs w:val="20"/>
+        </w:rPr>
+      </w:pPr>
+      <w:r>
+        <w:rPr>
+          <w:rFonts w:ascii="Cascadia Code" w:hAnsi="Cascadia Code" w:cs="Cascadia Code"/>
+          <w:sz w:val="20"/>
+          <w:szCs w:val="20"/>
+        </w:rPr>
+        <w:t>    if (</w:t>
+      </w:r>
+      <w:proofErr w:type="spellStart"/>
+      <w:r>
+        <w:rPr>
+          <w:rFonts w:ascii="Cascadia Code" w:hAnsi="Cascadia Code" w:cs="Cascadia Code"/>
+          <w:i/>
+          <w:iCs/>
+          <w:sz w:val="20"/>
+          <w:szCs w:val="20"/>
+        </w:rPr>
+        <w:t>argc</w:t>
+      </w:r>
+      <w:proofErr w:type="spellEnd"/>
+      <w:r>
+        <w:rPr>
+          <w:rFonts w:ascii="Cascadia Code" w:hAnsi="Cascadia Code" w:cs="Cascadia Code"/>
+          <w:sz w:val="20"/>
+          <w:szCs w:val="20"/>
+        </w:rPr>
+        <w:t xml:space="preserve"> &lt; 2)</w:t>
+      </w:r>
+    </w:p>
+    <w:p>
+      <w:pPr>
+        <w:tabs>
+          <w:tab w:val="left" w:pos="1245"/>
+        </w:tabs>
+        <w:spacing w:after="0"/>
+        <w:rPr>
+          <w:rFonts w:ascii="Cascadia Code" w:hAnsi="Cascadia Code" w:cs="Cascadia Code"/>
+          <w:sz w:val="20"/>
+          <w:szCs w:val="20"/>
+        </w:rPr>
+      </w:pPr>
+      <w:r>
+        <w:rPr>
+          <w:rFonts w:ascii="Cascadia Code" w:hAnsi="Cascadia Code" w:cs="Cascadia Code"/>
+          <w:sz w:val="20"/>
+          <w:szCs w:val="20"/>
+        </w:rPr>
+        <w:t>    {</w:t>
+      </w:r>
+    </w:p>
+    <w:p>
+      <w:pPr>
+        <w:tabs>
+          <w:tab w:val="left" w:pos="1245"/>
+        </w:tabs>
+        <w:spacing w:after="0"/>
+        <w:rPr>
+          <w:rFonts w:ascii="Cascadia Code" w:hAnsi="Cascadia Code" w:cs="Cascadia Code"/>
+          <w:sz w:val="20"/>
+          <w:szCs w:val="20"/>
+        </w:rPr>
+      </w:pPr>
+      <w:r>
+        <w:rPr>
+          <w:rFonts w:ascii="Cascadia Code" w:hAnsi="Cascadia Code" w:cs="Cascadia Code"/>
+          <w:sz w:val="20"/>
+          <w:szCs w:val="20"/>
+        </w:rPr>
+        <w:t xml:space="preserve">        </w:t>
+      </w:r>
+      <w:proofErr w:type="spellStart"/>
+      <w:proofErr w:type="gramStart"/>
+      <w:r>
+        <w:rPr>
+          <w:rFonts w:ascii="Cascadia Code" w:hAnsi="Cascadia Code" w:cs="Cascadia Code"/>
+          <w:sz w:val="20"/>
+          <w:szCs w:val="20"/>
+        </w:rPr>
+        <w:t>printf</w:t>
+      </w:r>
+      <w:proofErr w:type="spellEnd"/>
+      <w:r>
+        <w:rPr>
+          <w:rFonts w:ascii="Cascadia Code" w:hAnsi="Cascadia Code" w:cs="Cascadia Code"/>
+          <w:sz w:val="20"/>
+          <w:szCs w:val="20"/>
+        </w:rPr>
+        <w:t>(</w:t>
+      </w:r>
+      <w:proofErr w:type="gramEnd"/>
+      <w:r>
+        <w:rPr>
+          <w:rFonts w:ascii="Cascadia Code" w:hAnsi="Cascadia Code" w:cs="Cascadia Code"/>
+          <w:sz w:val="20"/>
+          <w:szCs w:val="20"/>
+        </w:rPr>
+        <w:t>"Usage: %s &lt;</w:t>
+      </w:r>
+      <w:proofErr w:type="spellStart"/>
+      <w:r>
+        <w:rPr>
+          <w:rFonts w:ascii="Cascadia Code" w:hAnsi="Cascadia Code" w:cs="Cascadia Code"/>
+          <w:sz w:val="20"/>
+          <w:szCs w:val="20"/>
+        </w:rPr>
+        <w:t>integer1</w:t>
+      </w:r>
+      <w:proofErr w:type="spellEnd"/>
+      <w:r>
+        <w:rPr>
+          <w:rFonts w:ascii="Cascadia Code" w:hAnsi="Cascadia Code" w:cs="Cascadia Code"/>
+          <w:sz w:val="20"/>
+          <w:szCs w:val="20"/>
+        </w:rPr>
+        <w:t>&gt; &lt;</w:t>
+      </w:r>
+      <w:proofErr w:type="spellStart"/>
+      <w:r>
+        <w:rPr>
+          <w:rFonts w:ascii="Cascadia Code" w:hAnsi="Cascadia Code" w:cs="Cascadia Code"/>
+          <w:sz w:val="20"/>
+          <w:szCs w:val="20"/>
+        </w:rPr>
+        <w:t>integer2</w:t>
+      </w:r>
+      <w:proofErr w:type="spellEnd"/>
+      <w:r>
+        <w:rPr>
+          <w:rFonts w:ascii="Cascadia Code" w:hAnsi="Cascadia Code" w:cs="Cascadia Code"/>
+          <w:sz w:val="20"/>
+          <w:szCs w:val="20"/>
+        </w:rPr>
+        <w:t xml:space="preserve">&gt; ...\n", </w:t>
+      </w:r>
+      <w:proofErr w:type="spellStart"/>
+      <w:proofErr w:type="gramStart"/>
+      <w:r>
+        <w:rPr>
+          <w:rFonts w:ascii="Cascadia Code" w:hAnsi="Cascadia Code" w:cs="Cascadia Code"/>
+          <w:i/>
+          <w:iCs/>
+          <w:sz w:val="20"/>
+          <w:szCs w:val="20"/>
+        </w:rPr>
+        <w:t>argv</w:t>
+      </w:r>
+      <w:proofErr w:type="spellEnd"/>
+      <w:r>
+        <w:rPr>
+          <w:rFonts w:ascii="Cascadia Code" w:hAnsi="Cascadia Code" w:cs="Cascadia Code"/>
+          <w:sz w:val="20"/>
+          <w:szCs w:val="20"/>
+        </w:rPr>
+        <w:t>[</w:t>
+      </w:r>
+      <w:proofErr w:type="gramEnd"/>
+      <w:r>
+        <w:rPr>
+          <w:rFonts w:ascii="Cascadia Code" w:hAnsi="Cascadia Code" w:cs="Cascadia Code"/>
+          <w:sz w:val="20"/>
+          <w:szCs w:val="20"/>
+        </w:rPr>
+        <w:t>0]);</w:t>
+      </w:r>
+    </w:p>
+    <w:p>
+      <w:pPr>
+        <w:tabs>
+          <w:tab w:val="left" w:pos="1245"/>
+        </w:tabs>
+        <w:spacing w:after="0"/>
+        <w:rPr>
+          <w:rFonts w:ascii="Cascadia Code" w:hAnsi="Cascadia Code" w:cs="Cascadia Code"/>
+          <w:sz w:val="20"/>
+          <w:szCs w:val="20"/>
+        </w:rPr>
+      </w:pPr>
+      <w:r>
+        <w:rPr>
+          <w:rFonts w:ascii="Cascadia Code" w:hAnsi="Cascadia Code" w:cs="Cascadia Code"/>
+          <w:sz w:val="20"/>
+          <w:szCs w:val="20"/>
+        </w:rPr>
+        <w:t>        return 1;</w:t>
+      </w:r>
+    </w:p>
+    <w:p>
+      <w:pPr>
+        <w:tabs>
+          <w:tab w:val="left" w:pos="1245"/>
+        </w:tabs>
+        <w:spacing w:after="0"/>
+        <w:rPr>
+          <w:rFonts w:ascii="Cascadia Code" w:hAnsi="Cascadia Code" w:cs="Cascadia Code"/>
+          <w:sz w:val="20"/>
+          <w:szCs w:val="20"/>
+        </w:rPr>
+      </w:pPr>
+      <w:r>
+        <w:rPr>
+          <w:rFonts w:ascii="Cascadia Code" w:hAnsi="Cascadia Code" w:cs="Cascadia Code"/>
+          <w:sz w:val="20"/>
+          <w:szCs w:val="20"/>
+        </w:rPr>
+        <w:t>    }</w:t>
+      </w:r>
+    </w:p>
+    <w:p>
+      <w:pPr>
+        <w:tabs>
+          <w:tab w:val="left" w:pos="1245"/>
+        </w:tabs>
+        <w:spacing w:after="0"/>
+        <w:rPr>
+          <w:rFonts w:ascii="Cascadia Code" w:hAnsi="Cascadia Code" w:cs="Cascadia Code"/>
+          <w:sz w:val="20"/>
+          <w:szCs w:val="20"/>
+        </w:rPr>
+      </w:pPr>
+      <w:r>
+        <w:rPr>
+          <w:rFonts w:ascii="Cascadia Code" w:hAnsi="Cascadia Code" w:cs="Cascadia Code"/>
+          <w:sz w:val="20"/>
+          <w:szCs w:val="20"/>
+        </w:rPr>
+        <w:t xml:space="preserve">    </w:t>
+      </w:r>
+      <w:proofErr w:type="spellStart"/>
+      <w:r>
+        <w:rPr>
+          <w:rFonts w:ascii="Cascadia Code" w:hAnsi="Cascadia Code" w:cs="Cascadia Code"/>
+          <w:sz w:val="20"/>
+          <w:szCs w:val="20"/>
+        </w:rPr>
+        <w:t>max_val</w:t>
+      </w:r>
+      <w:proofErr w:type="spellEnd"/>
+      <w:r>
+        <w:rPr>
+          <w:rFonts w:ascii="Cascadia Code" w:hAnsi="Cascadia Code" w:cs="Cascadia Code"/>
+          <w:sz w:val="20"/>
+          <w:szCs w:val="20"/>
+        </w:rPr>
+        <w:t xml:space="preserve"> = </w:t>
+      </w:r>
+      <w:proofErr w:type="spellStart"/>
+      <w:r>
+        <w:rPr>
+          <w:rFonts w:ascii="Cascadia Code" w:hAnsi="Cascadia Code" w:cs="Cascadia Code"/>
+          <w:sz w:val="20"/>
+          <w:szCs w:val="20"/>
+        </w:rPr>
+        <w:t>atoi</w:t>
+      </w:r>
+      <w:proofErr w:type="spellEnd"/>
+      <w:r>
+        <w:rPr>
+          <w:rFonts w:ascii="Cascadia Code" w:hAnsi="Cascadia Code" w:cs="Cascadia Code"/>
+          <w:sz w:val="20"/>
+          <w:szCs w:val="20"/>
+        </w:rPr>
+        <w:t>(</w:t>
+      </w:r>
+      <w:proofErr w:type="spellStart"/>
+      <w:proofErr w:type="gramStart"/>
+      <w:r>
+        <w:rPr>
+          <w:rFonts w:ascii="Cascadia Code" w:hAnsi="Cascadia Code" w:cs="Cascadia Code"/>
+          <w:i/>
+          <w:iCs/>
+          <w:sz w:val="20"/>
+          <w:szCs w:val="20"/>
+        </w:rPr>
+        <w:t>argv</w:t>
+      </w:r>
+      <w:proofErr w:type="spellEnd"/>
+      <w:r>
+        <w:rPr>
+          <w:rFonts w:ascii="Cascadia Code" w:hAnsi="Cascadia Code" w:cs="Cascadia Code"/>
+          <w:sz w:val="20"/>
+          <w:szCs w:val="20"/>
+        </w:rPr>
+        <w:t>[</w:t>
+      </w:r>
+      <w:proofErr w:type="gramEnd"/>
+      <w:r>
+        <w:rPr>
+          <w:rFonts w:ascii="Cascadia Code" w:hAnsi="Cascadia Code" w:cs="Cascadia Code"/>
+          <w:sz w:val="20"/>
+          <w:szCs w:val="20"/>
+        </w:rPr>
+        <w:t>1]);</w:t>
+      </w:r>
+    </w:p>
+    <w:p>
+      <w:pPr>
+        <w:tabs>
+          <w:tab w:val="left" w:pos="1245"/>
+        </w:tabs>
+        <w:spacing w:after="0"/>
+        <w:rPr>
+          <w:rFonts w:ascii="Cascadia Code" w:hAnsi="Cascadia Code" w:cs="Cascadia Code"/>
+          <w:sz w:val="20"/>
+          <w:szCs w:val="20"/>
+        </w:rPr>
+      </w:pPr>
+      <w:r>
+        <w:rPr>
+          <w:rFonts w:ascii="Cascadia Code" w:hAnsi="Cascadia Code" w:cs="Cascadia Code"/>
+          <w:sz w:val="20"/>
+          <w:szCs w:val="20"/>
+        </w:rPr>
+        <w:t xml:space="preserve">    </w:t>
+      </w:r>
+      <w:proofErr w:type="spellStart"/>
+      <w:r>
+        <w:rPr>
+          <w:rFonts w:ascii="Cascadia Code" w:hAnsi="Cascadia Code" w:cs="Cascadia Code"/>
+          <w:sz w:val="20"/>
+          <w:szCs w:val="20"/>
+        </w:rPr>
+        <w:t>min_val</w:t>
+      </w:r>
+      <w:proofErr w:type="spellEnd"/>
+      <w:r>
+        <w:rPr>
+          <w:rFonts w:ascii="Cascadia Code" w:hAnsi="Cascadia Code" w:cs="Cascadia Code"/>
+          <w:sz w:val="20"/>
+          <w:szCs w:val="20"/>
+        </w:rPr>
+        <w:t xml:space="preserve"> = </w:t>
+      </w:r>
+      <w:proofErr w:type="spellStart"/>
+      <w:r>
+        <w:rPr>
+          <w:rFonts w:ascii="Cascadia Code" w:hAnsi="Cascadia Code" w:cs="Cascadia Code"/>
+          <w:sz w:val="20"/>
+          <w:szCs w:val="20"/>
+        </w:rPr>
+        <w:t>atoi</w:t>
+      </w:r>
+      <w:proofErr w:type="spellEnd"/>
+      <w:r>
+        <w:rPr>
+          <w:rFonts w:ascii="Cascadia Code" w:hAnsi="Cascadia Code" w:cs="Cascadia Code"/>
+          <w:sz w:val="20"/>
+          <w:szCs w:val="20"/>
+        </w:rPr>
+        <w:t>(</w:t>
+      </w:r>
+      <w:proofErr w:type="spellStart"/>
+      <w:proofErr w:type="gramStart"/>
+      <w:r>
+        <w:rPr>
+          <w:rFonts w:ascii="Cascadia Code" w:hAnsi="Cascadia Code" w:cs="Cascadia Code"/>
+          <w:i/>
+          <w:iCs/>
+          <w:sz w:val="20"/>
+          <w:szCs w:val="20"/>
+        </w:rPr>
+        <w:t>argv</w:t>
+      </w:r>
+      <w:proofErr w:type="spellEnd"/>
+      <w:r>
+        <w:rPr>
+          <w:rFonts w:ascii="Cascadia Code" w:hAnsi="Cascadia Code" w:cs="Cascadia Code"/>
+          <w:sz w:val="20"/>
+          <w:szCs w:val="20"/>
+        </w:rPr>
+        <w:t>[</w:t>
+      </w:r>
+      <w:proofErr w:type="gramEnd"/>
+      <w:r>
+        <w:rPr>
+          <w:rFonts w:ascii="Cascadia Code" w:hAnsi="Cascadia Code" w:cs="Cascadia Code"/>
+          <w:sz w:val="20"/>
+          <w:szCs w:val="20"/>
+        </w:rPr>
+        <w:t>1]);</w:t>
+      </w:r>
+    </w:p>
+    <w:p>
+      <w:pPr>
+        <w:tabs>
+          <w:tab w:val="left" w:pos="1245"/>
+        </w:tabs>
+        <w:spacing w:after="0"/>
+        <w:rPr>
+          <w:rFonts w:ascii="Cascadia Code" w:hAnsi="Cascadia Code" w:cs="Cascadia Code"/>
+          <w:sz w:val="20"/>
+          <w:szCs w:val="20"/>
+        </w:rPr>
+      </w:pPr>
+      <w:r>
+        <w:rPr>
+          <w:rFonts w:ascii="Cascadia Code" w:hAnsi="Cascadia Code" w:cs="Cascadia Code"/>
+          <w:sz w:val="20"/>
+          <w:szCs w:val="20"/>
+        </w:rPr>
+        <w:t>    for (</w:t>
+      </w:r>
+      <w:proofErr w:type="spellStart"/>
+      <w:r>
+        <w:rPr>
+          <w:rFonts w:ascii="Cascadia Code" w:hAnsi="Cascadia Code" w:cs="Cascadia Code"/>
+          <w:sz w:val="20"/>
+          <w:szCs w:val="20"/>
+        </w:rPr>
+        <w:t>i</w:t>
+      </w:r>
+      <w:proofErr w:type="spellEnd"/>
+      <w:r>
+        <w:rPr>
+          <w:rFonts w:ascii="Cascadia Code" w:hAnsi="Cascadia Code" w:cs="Cascadia Code"/>
+          <w:sz w:val="20"/>
+          <w:szCs w:val="20"/>
+        </w:rPr>
+        <w:t xml:space="preserve"> = 2; </w:t>
+      </w:r>
+      <w:proofErr w:type="spellStart"/>
+      <w:r>
+        <w:rPr>
+          <w:rFonts w:ascii="Cascadia Code" w:hAnsi="Cascadia Code" w:cs="Cascadia Code"/>
+          <w:sz w:val="20"/>
+          <w:szCs w:val="20"/>
+        </w:rPr>
+        <w:t>i</w:t>
+      </w:r>
+      <w:proofErr w:type="spellEnd"/>
+      <w:r>
+        <w:rPr>
+          <w:rFonts w:ascii="Cascadia Code" w:hAnsi="Cascadia Code" w:cs="Cascadia Code"/>
+          <w:sz w:val="20"/>
+          <w:szCs w:val="20"/>
+        </w:rPr>
+        <w:t xml:space="preserve"> &lt; </w:t>
+      </w:r>
+      <w:proofErr w:type="spellStart"/>
+      <w:r>
+        <w:rPr>
+          <w:rFonts w:ascii="Cascadia Code" w:hAnsi="Cascadia Code" w:cs="Cascadia Code"/>
+          <w:i/>
+          <w:iCs/>
+          <w:sz w:val="20"/>
+          <w:szCs w:val="20"/>
+        </w:rPr>
+        <w:t>argc</w:t>
+      </w:r>
+      <w:proofErr w:type="spellEnd"/>
+      <w:r>
+        <w:rPr>
+          <w:rFonts w:ascii="Cascadia Code" w:hAnsi="Cascadia Code" w:cs="Cascadia Code"/>
+          <w:sz w:val="20"/>
+          <w:szCs w:val="20"/>
+        </w:rPr>
+        <w:t xml:space="preserve">; </w:t>
+      </w:r>
+      <w:proofErr w:type="spellStart"/>
+      <w:r>
+        <w:rPr>
+          <w:rFonts w:ascii="Cascadia Code" w:hAnsi="Cascadia Code" w:cs="Cascadia Code"/>
+          <w:sz w:val="20"/>
+          <w:szCs w:val="20"/>
+        </w:rPr>
+        <w:t>i</w:t>
+      </w:r>
+      <w:proofErr w:type="spellEnd"/>
+      <w:r>
+        <w:rPr>
+          <w:rFonts w:ascii="Cascadia Code" w:hAnsi="Cascadia Code" w:cs="Cascadia Code"/>
+          <w:sz w:val="20"/>
+          <w:szCs w:val="20"/>
+        </w:rPr>
+        <w:t>++)</w:t>
+      </w:r>
+    </w:p>
+    <w:p>
+      <w:pPr>
+        <w:tabs>
+          <w:tab w:val="left" w:pos="1245"/>
+        </w:tabs>
+        <w:spacing w:after="0"/>
+        <w:rPr>
+          <w:rFonts w:ascii="Cascadia Code" w:hAnsi="Cascadia Code" w:cs="Cascadia Code"/>
+          <w:sz w:val="20"/>
+          <w:szCs w:val="20"/>
+        </w:rPr>
+      </w:pPr>
+      <w:r>
+        <w:rPr>
+          <w:rFonts w:ascii="Cascadia Code" w:hAnsi="Cascadia Code" w:cs="Cascadia Code"/>
+          <w:sz w:val="20"/>
+          <w:szCs w:val="20"/>
+        </w:rPr>
+        <w:t>    {</w:t>
+      </w:r>
+    </w:p>
+    <w:p>
+      <w:pPr>
+        <w:tabs>
+          <w:tab w:val="left" w:pos="1245"/>
+        </w:tabs>
+        <w:spacing w:after="0"/>
+        <w:rPr>
+          <w:rFonts w:ascii="Cascadia Code" w:hAnsi="Cascadia Code" w:cs="Cascadia Code"/>
+          <w:sz w:val="20"/>
+          <w:szCs w:val="20"/>
+        </w:rPr>
+      </w:pPr>
+      <w:r>
+        <w:rPr>
+          <w:rFonts w:ascii="Cascadia Code" w:hAnsi="Cascadia Code" w:cs="Cascadia Code"/>
+          <w:sz w:val="20"/>
+          <w:szCs w:val="20"/>
+        </w:rPr>
+        <w:t xml:space="preserve">        </w:t>
+      </w:r>
+      <w:proofErr w:type="spellStart"/>
+      <w:r>
+        <w:rPr>
+          <w:rFonts w:ascii="Cascadia Code" w:hAnsi="Cascadia Code" w:cs="Cascadia Code"/>
+          <w:sz w:val="20"/>
+          <w:szCs w:val="20"/>
+        </w:rPr>
+        <w:t>current_val</w:t>
+      </w:r>
+      <w:proofErr w:type="spellEnd"/>
+      <w:r>
+        <w:rPr>
+          <w:rFonts w:ascii="Cascadia Code" w:hAnsi="Cascadia Code" w:cs="Cascadia Code"/>
+          <w:sz w:val="20"/>
+          <w:szCs w:val="20"/>
+        </w:rPr>
+        <w:t xml:space="preserve"> = </w:t>
+      </w:r>
+      <w:proofErr w:type="spellStart"/>
+      <w:r>
+        <w:rPr>
+          <w:rFonts w:ascii="Cascadia Code" w:hAnsi="Cascadia Code" w:cs="Cascadia Code"/>
+          <w:sz w:val="20"/>
+          <w:szCs w:val="20"/>
+        </w:rPr>
+        <w:t>atoi</w:t>
+      </w:r>
+      <w:proofErr w:type="spellEnd"/>
+      <w:r>
+        <w:rPr>
+          <w:rFonts w:ascii="Cascadia Code" w:hAnsi="Cascadia Code" w:cs="Cascadia Code"/>
+          <w:sz w:val="20"/>
+          <w:szCs w:val="20"/>
+        </w:rPr>
+        <w:t>(</w:t>
+      </w:r>
+      <w:proofErr w:type="spellStart"/>
+      <w:r>
+        <w:rPr>
+          <w:rFonts w:ascii="Cascadia Code" w:hAnsi="Cascadia Code" w:cs="Cascadia Code"/>
+          <w:i/>
+          <w:iCs/>
+          <w:sz w:val="20"/>
+          <w:szCs w:val="20"/>
+        </w:rPr>
+        <w:t>argv</w:t>
+      </w:r>
+      <w:proofErr w:type="spellEnd"/>
+      <w:r>
+        <w:rPr>
+          <w:rFonts w:ascii="Cascadia Code" w:hAnsi="Cascadia Code" w:cs="Cascadia Code"/>
+          <w:sz w:val="20"/>
+          <w:szCs w:val="20"/>
+        </w:rPr>
+        <w:t>[</w:t>
+      </w:r>
+      <w:proofErr w:type="spellStart"/>
+      <w:r>
+        <w:rPr>
+          <w:rFonts w:ascii="Cascadia Code" w:hAnsi="Cascadia Code" w:cs="Cascadia Code"/>
+          <w:sz w:val="20"/>
+          <w:szCs w:val="20"/>
+        </w:rPr>
+        <w:t>i</w:t>
+      </w:r>
+      <w:proofErr w:type="spellEnd"/>
+      <w:r>
+        <w:rPr>
+          <w:rFonts w:ascii="Cascadia Code" w:hAnsi="Cascadia Code" w:cs="Cascadia Code"/>
+          <w:sz w:val="20"/>
+          <w:szCs w:val="20"/>
+        </w:rPr>
+        <w:t>]);</w:t>
+      </w:r>
+    </w:p>
+    <w:p>
+      <w:pPr>
+        <w:tabs>
+          <w:tab w:val="left" w:pos="1245"/>
+        </w:tabs>
+        <w:spacing w:after="0"/>
+        <w:rPr>
+          <w:rFonts w:ascii="Cascadia Code" w:hAnsi="Cascadia Code" w:cs="Cascadia Code"/>
+          <w:sz w:val="20"/>
+          <w:szCs w:val="20"/>
+        </w:rPr>
+      </w:pPr>
+    </w:p>
+    <w:p>
+      <w:pPr>
+        <w:tabs>
+          <w:tab w:val="left" w:pos="1245"/>
+        </w:tabs>
+        <w:spacing w:after="0"/>
+        <w:rPr>
+          <w:rFonts w:ascii="Cascadia Code" w:hAnsi="Cascadia Code" w:cs="Cascadia Code"/>
+          <w:sz w:val="20"/>
+          <w:szCs w:val="20"/>
+        </w:rPr>
+      </w:pPr>
+      <w:r>
+        <w:rPr>
+          <w:rFonts w:ascii="Cascadia Code" w:hAnsi="Cascadia Code" w:cs="Cascadia Code"/>
+          <w:sz w:val="20"/>
+          <w:szCs w:val="20"/>
+        </w:rPr>
+        <w:t>        if (</w:t>
+      </w:r>
+      <w:proofErr w:type="spellStart"/>
+      <w:r>
+        <w:rPr>
+          <w:rFonts w:ascii="Cascadia Code" w:hAnsi="Cascadia Code" w:cs="Cascadia Code"/>
+          <w:sz w:val="20"/>
+          <w:szCs w:val="20"/>
+        </w:rPr>
+        <w:t>current_val</w:t>
+      </w:r>
+      <w:proofErr w:type="spellEnd"/>
+      <w:r>
+        <w:rPr>
+          <w:rFonts w:ascii="Cascadia Code" w:hAnsi="Cascadia Code" w:cs="Cascadia Code"/>
+          <w:sz w:val="20"/>
+          <w:szCs w:val="20"/>
+        </w:rPr>
+        <w:t xml:space="preserve"> &gt; </w:t>
+      </w:r>
+      <w:proofErr w:type="spellStart"/>
+      <w:r>
+        <w:rPr>
+          <w:rFonts w:ascii="Cascadia Code" w:hAnsi="Cascadia Code" w:cs="Cascadia Code"/>
+          <w:sz w:val="20"/>
+          <w:szCs w:val="20"/>
+        </w:rPr>
+        <w:t>max_val</w:t>
+      </w:r>
+      <w:proofErr w:type="spellEnd"/>
+      <w:r>
+        <w:rPr>
+          <w:rFonts w:ascii="Cascadia Code" w:hAnsi="Cascadia Code" w:cs="Cascadia Code"/>
+          <w:sz w:val="20"/>
+          <w:szCs w:val="20"/>
+        </w:rPr>
+        <w:t>)</w:t>
+      </w:r>
+    </w:p>
+    <w:p>
+      <w:pPr>
+        <w:tabs>
+          <w:tab w:val="left" w:pos="1245"/>
+        </w:tabs>
+        <w:spacing w:after="0"/>
+        <w:rPr>
+          <w:rFonts w:ascii="Cascadia Code" w:hAnsi="Cascadia Code" w:cs="Cascadia Code"/>
+          <w:sz w:val="20"/>
+          <w:szCs w:val="20"/>
+        </w:rPr>
+      </w:pPr>
+      <w:r>
+        <w:rPr>
+          <w:rFonts w:ascii="Cascadia Code" w:hAnsi="Cascadia Code" w:cs="Cascadia Code"/>
+          <w:sz w:val="20"/>
+          <w:szCs w:val="20"/>
+        </w:rPr>
+        <w:t>        {</w:t>
+      </w:r>
+    </w:p>
+    <w:p>
+      <w:pPr>
+        <w:tabs>
+          <w:tab w:val="left" w:pos="1245"/>
+        </w:tabs>
+        <w:spacing w:after="0"/>
+        <w:rPr>
+          <w:rFonts w:ascii="Cascadia Code" w:hAnsi="Cascadia Code" w:cs="Cascadia Code"/>
+          <w:sz w:val="20"/>
+          <w:szCs w:val="20"/>
+        </w:rPr>
+      </w:pPr>
+      <w:r>
+        <w:rPr>
+          <w:rFonts w:ascii="Cascadia Code" w:hAnsi="Cascadia Code" w:cs="Cascadia Code"/>
+          <w:sz w:val="20"/>
+          <w:szCs w:val="20"/>
+        </w:rPr>
+        <w:t xml:space="preserve">            </w:t>
+      </w:r>
+      <w:proofErr w:type="spellStart"/>
+      <w:r>
+        <w:rPr>
+          <w:rFonts w:ascii="Cascadia Code" w:hAnsi="Cascadia Code" w:cs="Cascadia Code"/>
+          <w:sz w:val="20"/>
+          <w:szCs w:val="20"/>
+        </w:rPr>
+        <w:t>max_val</w:t>
+      </w:r>
+      <w:proofErr w:type="spellEnd"/>
+      <w:r>
+        <w:rPr>
+          <w:rFonts w:ascii="Cascadia Code" w:hAnsi="Cascadia Code" w:cs="Cascadia Code"/>
+          <w:sz w:val="20"/>
+          <w:szCs w:val="20"/>
+        </w:rPr>
+        <w:t xml:space="preserve"> = </w:t>
+      </w:r>
+      <w:proofErr w:type="spellStart"/>
+      <w:r>
+        <w:rPr>
+          <w:rFonts w:ascii="Cascadia Code" w:hAnsi="Cascadia Code" w:cs="Cascadia Code"/>
+          <w:sz w:val="20"/>
+          <w:szCs w:val="20"/>
+        </w:rPr>
+        <w:t>current_val</w:t>
+      </w:r>
+      <w:proofErr w:type="spellEnd"/>
+      <w:r>
+        <w:rPr>
+          <w:rFonts w:ascii="Cascadia Code" w:hAnsi="Cascadia Code" w:cs="Cascadia Code"/>
+          <w:sz w:val="20"/>
+          <w:szCs w:val="20"/>
+        </w:rPr>
+        <w:t>;</w:t>
+      </w:r>
+    </w:p>
+    <w:p>
+      <w:pPr>
+        <w:tabs>
+          <w:tab w:val="left" w:pos="1245"/>
+        </w:tabs>
+        <w:spacing w:after="0"/>
+        <w:rPr>
+          <w:rFonts w:ascii="Cascadia Code" w:hAnsi="Cascadia Code" w:cs="Cascadia Code"/>
+          <w:sz w:val="20"/>
+          <w:szCs w:val="20"/>
+        </w:rPr>
+      </w:pPr>
+      <w:r>
+        <w:rPr>
+          <w:rFonts w:ascii="Cascadia Code" w:hAnsi="Cascadia Code" w:cs="Cascadia Code"/>
+          <w:sz w:val="20"/>
+          <w:szCs w:val="20"/>
+        </w:rPr>
+        <w:t>        }</w:t>
+      </w:r>
+    </w:p>
+    <w:p>
+      <w:pPr>
+        <w:tabs>
+          <w:tab w:val="left" w:pos="1245"/>
+        </w:tabs>
+        <w:spacing w:after="0"/>
+        <w:rPr>
+          <w:rFonts w:ascii="Cascadia Code" w:hAnsi="Cascadia Code" w:cs="Cascadia Code"/>
+          <w:sz w:val="20"/>
+          <w:szCs w:val="20"/>
+        </w:rPr>
+      </w:pPr>
+      <w:r>
+        <w:rPr>
+          <w:rFonts w:ascii="Cascadia Code" w:hAnsi="Cascadia Code" w:cs="Cascadia Code"/>
+          <w:sz w:val="20"/>
+          <w:szCs w:val="20"/>
+        </w:rPr>
+        <w:t>        if (</w:t>
+      </w:r>
+      <w:proofErr w:type="spellStart"/>
+      <w:r>
+        <w:rPr>
+          <w:rFonts w:ascii="Cascadia Code" w:hAnsi="Cascadia Code" w:cs="Cascadia Code"/>
+          <w:sz w:val="20"/>
+          <w:szCs w:val="20"/>
+        </w:rPr>
+        <w:t>current_val</w:t>
+      </w:r>
+      <w:proofErr w:type="spellEnd"/>
+      <w:r>
+        <w:rPr>
+          <w:rFonts w:ascii="Cascadia Code" w:hAnsi="Cascadia Code" w:cs="Cascadia Code"/>
+          <w:sz w:val="20"/>
+          <w:szCs w:val="20"/>
+        </w:rPr>
+        <w:t xml:space="preserve"> &lt; </w:t>
+      </w:r>
+      <w:proofErr w:type="spellStart"/>
+      <w:r>
+        <w:rPr>
+          <w:rFonts w:ascii="Cascadia Code" w:hAnsi="Cascadia Code" w:cs="Cascadia Code"/>
+          <w:sz w:val="20"/>
+          <w:szCs w:val="20"/>
+        </w:rPr>
+        <w:t>min_val</w:t>
+      </w:r>
+      <w:proofErr w:type="spellEnd"/>
+      <w:r>
+        <w:rPr>
+          <w:rFonts w:ascii="Cascadia Code" w:hAnsi="Cascadia Code" w:cs="Cascadia Code"/>
+          <w:sz w:val="20"/>
+          <w:szCs w:val="20"/>
+        </w:rPr>
+        <w:t>)</w:t>
+      </w:r>
+    </w:p>
+    <w:p>
+      <w:pPr>
+        <w:tabs>
+          <w:tab w:val="left" w:pos="1245"/>
+        </w:tabs>
+        <w:spacing w:after="0"/>
+        <w:rPr>
+          <w:rFonts w:ascii="Cascadia Code" w:hAnsi="Cascadia Code" w:cs="Cascadia Code"/>
+          <w:sz w:val="20"/>
+          <w:szCs w:val="20"/>
+        </w:rPr>
+      </w:pPr>
+      <w:r>
+        <w:rPr>
+          <w:rFonts w:ascii="Cascadia Code" w:hAnsi="Cascadia Code" w:cs="Cascadia Code"/>
+          <w:sz w:val="20"/>
+          <w:szCs w:val="20"/>
+        </w:rPr>
+        <w:t>        {</w:t>
+      </w:r>
+    </w:p>
+    <w:p>
+      <w:pPr>
+        <w:tabs>
+          <w:tab w:val="left" w:pos="1245"/>
+        </w:tabs>
+        <w:spacing w:after="0"/>
+        <w:rPr>
+          <w:rFonts w:ascii="Cascadia Code" w:hAnsi="Cascadia Code" w:cs="Cascadia Code"/>
+          <w:sz w:val="20"/>
+          <w:szCs w:val="20"/>
+        </w:rPr>
+      </w:pPr>
+      <w:r>
+        <w:rPr>
+          <w:rFonts w:ascii="Cascadia Code" w:hAnsi="Cascadia Code" w:cs="Cascadia Code"/>
+          <w:sz w:val="20"/>
+          <w:szCs w:val="20"/>
+        </w:rPr>
+        <w:t xml:space="preserve">            </w:t>
+      </w:r>
+      <w:proofErr w:type="spellStart"/>
+      <w:r>
+        <w:rPr>
+          <w:rFonts w:ascii="Cascadia Code" w:hAnsi="Cascadia Code" w:cs="Cascadia Code"/>
+          <w:sz w:val="20"/>
+          <w:szCs w:val="20"/>
+        </w:rPr>
+        <w:t>min_val</w:t>
+      </w:r>
+      <w:proofErr w:type="spellEnd"/>
+      <w:r>
+        <w:rPr>
+          <w:rFonts w:ascii="Cascadia Code" w:hAnsi="Cascadia Code" w:cs="Cascadia Code"/>
+          <w:sz w:val="20"/>
+          <w:szCs w:val="20"/>
+        </w:rPr>
+        <w:t xml:space="preserve"> = </w:t>
+      </w:r>
+      <w:proofErr w:type="spellStart"/>
+      <w:r>
+        <w:rPr>
+          <w:rFonts w:ascii="Cascadia Code" w:hAnsi="Cascadia Code" w:cs="Cascadia Code"/>
+          <w:sz w:val="20"/>
+          <w:szCs w:val="20"/>
+        </w:rPr>
+        <w:t>current_val</w:t>
+      </w:r>
+      <w:proofErr w:type="spellEnd"/>
+      <w:r>
+        <w:rPr>
+          <w:rFonts w:ascii="Cascadia Code" w:hAnsi="Cascadia Code" w:cs="Cascadia Code"/>
+          <w:sz w:val="20"/>
+          <w:szCs w:val="20"/>
+        </w:rPr>
+        <w:t>;</w:t>
+      </w:r>
+    </w:p>
+    <w:p>
+      <w:pPr>
+        <w:tabs>
+          <w:tab w:val="left" w:pos="1245"/>
+        </w:tabs>
+        <w:spacing w:after="0"/>
+        <w:rPr>
+          <w:rFonts w:ascii="Cascadia Code" w:hAnsi="Cascadia Code" w:cs="Cascadia Code"/>
+          <w:sz w:val="20"/>
+          <w:szCs w:val="20"/>
+        </w:rPr>
+      </w:pPr>
+      <w:r>
+        <w:rPr>
+          <w:rFonts w:ascii="Cascadia Code" w:hAnsi="Cascadia Code" w:cs="Cascadia Code"/>
+          <w:sz w:val="20"/>
+          <w:szCs w:val="20"/>
+        </w:rPr>
+        <w:t>        }</w:t>
+      </w:r>
+    </w:p>
+    <w:p>
+      <w:pPr>
+        <w:tabs>
+          <w:tab w:val="left" w:pos="1245"/>
+        </w:tabs>
+        <w:spacing w:after="0"/>
+        <w:rPr>
+          <w:rFonts w:ascii="Cascadia Code" w:hAnsi="Cascadia Code" w:cs="Cascadia Code"/>
+          <w:sz w:val="20"/>
+          <w:szCs w:val="20"/>
+        </w:rPr>
+      </w:pPr>
+      <w:r>
+        <w:rPr>
+          <w:rFonts w:ascii="Cascadia Code" w:hAnsi="Cascadia Code" w:cs="Cascadia Code"/>
+          <w:sz w:val="20"/>
+          <w:szCs w:val="20"/>
+        </w:rPr>
+        <w:t>    }</w:t>
+      </w:r>
+    </w:p>
+    <w:p>
+      <w:pPr>
+        <w:tabs>
+          <w:tab w:val="left" w:pos="1245"/>
+        </w:tabs>
+        <w:spacing w:after="0"/>
+        <w:rPr>
+          <w:rFonts w:ascii="Cascadia Code" w:hAnsi="Cascadia Code" w:cs="Cascadia Code"/>
+          <w:sz w:val="20"/>
+          <w:szCs w:val="20"/>
+        </w:rPr>
+      </w:pPr>
+      <w:r>
+        <w:rPr>
+          <w:rFonts w:ascii="Cascadia Code" w:hAnsi="Cascadia Code" w:cs="Cascadia Code"/>
+          <w:sz w:val="20"/>
+          <w:szCs w:val="20"/>
+        </w:rPr>
+        <w:t xml:space="preserve">    </w:t>
+      </w:r>
+      <w:proofErr w:type="spellStart"/>
+      <w:proofErr w:type="gramStart"/>
+      <w:r>
+        <w:rPr>
+          <w:rFonts w:ascii="Cascadia Code" w:hAnsi="Cascadia Code" w:cs="Cascadia Code"/>
+          <w:sz w:val="20"/>
+          <w:szCs w:val="20"/>
+        </w:rPr>
+        <w:t>printf</w:t>
+      </w:r>
+      <w:proofErr w:type="spellEnd"/>
+      <w:r>
+        <w:rPr>
+          <w:rFonts w:ascii="Cascadia Code" w:hAnsi="Cascadia Code" w:cs="Cascadia Code"/>
+          <w:sz w:val="20"/>
+          <w:szCs w:val="20"/>
+        </w:rPr>
+        <w:t>(</w:t>
+      </w:r>
+      <w:proofErr w:type="gramEnd"/>
+      <w:r>
+        <w:rPr>
+          <w:rFonts w:ascii="Cascadia Code" w:hAnsi="Cascadia Code" w:cs="Cascadia Code"/>
+          <w:sz w:val="20"/>
+          <w:szCs w:val="20"/>
+        </w:rPr>
+        <w:t xml:space="preserve">"The maximum value is: %d\n", </w:t>
+      </w:r>
+      <w:proofErr w:type="spellStart"/>
+      <w:r>
+        <w:rPr>
+          <w:rFonts w:ascii="Cascadia Code" w:hAnsi="Cascadia Code" w:cs="Cascadia Code"/>
+          <w:sz w:val="20"/>
+          <w:szCs w:val="20"/>
+        </w:rPr>
+        <w:t>max_val</w:t>
+      </w:r>
+      <w:proofErr w:type="spellEnd"/>
+      <w:r>
+        <w:rPr>
+          <w:rFonts w:ascii="Cascadia Code" w:hAnsi="Cascadia Code" w:cs="Cascadia Code"/>
+          <w:sz w:val="20"/>
+          <w:szCs w:val="20"/>
+        </w:rPr>
+        <w:t>);</w:t>
+      </w:r>
+    </w:p>
+    <w:p>
+      <w:pPr>
+        <w:tabs>
+          <w:tab w:val="left" w:pos="1245"/>
+        </w:tabs>
+        <w:spacing w:after="0"/>
+        <w:rPr>
+          <w:rFonts w:ascii="Cascadia Code" w:hAnsi="Cascadia Code" w:cs="Cascadia Code"/>
+          <w:sz w:val="20"/>
+          <w:szCs w:val="20"/>
+        </w:rPr>
+      </w:pPr>
+      <w:r>
+        <w:rPr>
+          <w:rFonts w:ascii="Cascadia Code" w:hAnsi="Cascadia Code" w:cs="Cascadia Code"/>
+          <w:sz w:val="20"/>
+          <w:szCs w:val="20"/>
+        </w:rPr>
+        <w:t xml:space="preserve">    </w:t>
+      </w:r>
+      <w:proofErr w:type="spellStart"/>
+      <w:proofErr w:type="gramStart"/>
+      <w:r>
+        <w:rPr>
+          <w:rFonts w:ascii="Cascadia Code" w:hAnsi="Cascadia Code" w:cs="Cascadia Code"/>
+          <w:sz w:val="20"/>
+          <w:szCs w:val="20"/>
+        </w:rPr>
+        <w:t>printf</w:t>
+      </w:r>
+      <w:proofErr w:type="spellEnd"/>
+      <w:r>
+        <w:rPr>
+          <w:rFonts w:ascii="Cascadia Code" w:hAnsi="Cascadia Code" w:cs="Cascadia Code"/>
+          <w:sz w:val="20"/>
+          <w:szCs w:val="20"/>
+        </w:rPr>
+        <w:t>(</w:t>
+      </w:r>
+      <w:proofErr w:type="gramEnd"/>
+      <w:r>
+        <w:rPr>
+          <w:rFonts w:ascii="Cascadia Code" w:hAnsi="Cascadia Code" w:cs="Cascadia Code"/>
+          <w:sz w:val="20"/>
+          <w:szCs w:val="20"/>
+        </w:rPr>
+        <w:t xml:space="preserve">"The minimum value is: %d\n", </w:t>
+      </w:r>
+      <w:proofErr w:type="spellStart"/>
+      <w:r>
+        <w:rPr>
+          <w:rFonts w:ascii="Cascadia Code" w:hAnsi="Cascadia Code" w:cs="Cascadia Code"/>
+          <w:sz w:val="20"/>
+          <w:szCs w:val="20"/>
+        </w:rPr>
+        <w:t>min_val</w:t>
+      </w:r>
+      <w:proofErr w:type="spellEnd"/>
+      <w:r>
+        <w:rPr>
+          <w:rFonts w:ascii="Cascadia Code" w:hAnsi="Cascadia Code" w:cs="Cascadia Code"/>
+          <w:sz w:val="20"/>
+          <w:szCs w:val="20"/>
+        </w:rPr>
+        <w:t>);</w:t>
+      </w:r>
+    </w:p>
+    <w:p>
+      <w:pPr>
+        <w:tabs>
+          <w:tab w:val="left" w:pos="1245"/>
+        </w:tabs>
+        <w:spacing w:after="0"/>
+        <w:rPr>
+          <w:rFonts w:ascii="Cascadia Code" w:hAnsi="Cascadia Code" w:cs="Cascadia Code"/>
+          <w:sz w:val="20"/>
+          <w:szCs w:val="20"/>
+        </w:rPr>
+      </w:pPr>
+      <w:r>
+        <w:rPr>
+          <w:rFonts w:ascii="Cascadia Code" w:hAnsi="Cascadia Code" w:cs="Cascadia Code"/>
+          <w:sz w:val="20"/>
+          <w:szCs w:val="20"/>
+        </w:rPr>
+        <w:t>    return 0;</w:t>
+      </w:r>
+    </w:p>
+    <w:p>
+      <w:pPr>
+        <w:tabs>
+          <w:tab w:val="left" w:pos="1245"/>
+        </w:tabs>
+        <w:rPr>
+          <w:rFonts w:ascii="Cascadia Code" w:hAnsi="Cascadia Code" w:cs="Cascadia Code"/>
+          <w:sz w:val="20"/>
+          <w:szCs w:val="20"/>
+        </w:rPr>
+      </w:pPr>
+      <w:r>
+        <w:rPr>
+          <w:rFonts w:ascii="Cascadia Code" w:hAnsi="Cascadia Code" w:cs="Cascadia Code"/>
+          <w:sz w:val="20"/>
+          <w:szCs w:val="20"/>
+        </w:rPr>
+        <w:t>}</w:t>
+      </w:r>
+    </w:p>
+    <w:p>
+      <w:pPr>
+        <w:tabs>
+          <w:tab w:val="left" w:pos="1245"/>
+        </w:tabs>
+        <w:rPr>
+          <w:rFonts w:ascii="Times New Roman" w:hAnsi="Times New Roman" w:cs="Times New Roman"/>
+          <w:b/>
+          <w:bCs/>
+          <w:sz w:val="24"/>
+          <w:szCs w:val="24"/>
+          <w:u w:val="single"/>
+        </w:rPr>
+      </w:pPr>
+      <w:r>
+        <w:rPr>
+          <w:rFonts w:ascii="Times New Roman" w:hAnsi="Times New Roman" w:cs="Times New Roman"/>
+          <w:b/>
+          <w:bCs/>
+          <w:sz w:val="24"/>
+          <w:szCs w:val="24"/>
+          <w:u w:val="single"/>
+        </w:rPr>
+        <w:t xml:space="preserve">Output: </w:t>
+      </w:r>
+    </w:p>
+    <w:p>
+      <w:pPr>
+        <w:tabs>
+          <w:tab w:val="left" w:pos="1245"/>
+        </w:tabs>
+        <w:rPr>
+          <w:rFonts w:ascii="Times New Roman" w:hAnsi="Times New Roman" w:cs="Times New Roman"/>
+          <w:sz w:val="24"/>
+          <w:szCs w:val="24"/>
+        </w:rPr>
+      </w:pPr>
+      <w:r>
+        <w:rPr>
+          <w:rFonts w:ascii="Times New Roman" w:hAnsi="Times New Roman" w:cs="Times New Roman"/>
+          <w:sz w:val="24"/>
+          <w:szCs w:val="24"/>
+        </w:rPr>
+        <w:drawing>
+          <wp:inline distT="0" distB="0" distL="0" distR="0" wp14:anchorId="501D317D" wp14:editId="44642BDD">
+            <wp:extent cx="4177701" cy="743803"/>
+            <wp:effectExtent l="19050" t="19050" r="13335" b="18415"/>
+            <wp:docPr id="1530057983" name="Picture 1"/>
+            <wp:cNvGraphicFramePr>
+              <a:graphicFrameLocks xmlns:a="http://schemas.openxmlformats.org/drawingml/2006/main" noChangeAspect="1"/>
+            </wp:cNvGraphicFramePr>
+            <a:graphic xmlns:a="http://schemas.openxmlformats.org/drawingml/2006/main">
+              <a:graphicData uri="http://schemas.openxmlformats.org/drawingml/2006/picture">
+                <pic:pic xmlns:pic="http://schemas.openxmlformats.org/drawingml/2006/picture">
+                  <pic:nvPicPr>
+                    <pic:cNvPr id="1530057983" name=""/>
+                    <pic:cNvPicPr/>
+                  </pic:nvPicPr>
+                  <pic:blipFill>
+                    <a:blip r:embed="rId29"/>
+                    <a:stretch>
+                      <a:fillRect/>
+                    </a:stretch>
+                  </pic:blipFill>
+                  <pic:spPr>
+                    <a:xfrm>
+                      <a:off x="0" y="0"/>
+                      <a:ext cx="4233435" cy="753726"/>
+                    </a:xfrm>
+                    <a:prstGeom prst="rect">
+                      <a:avLst/>
+                    </a:prstGeom>
+                    <a:ln>
+                      <a:solidFill>
+                        <a:schemeClr val="tx1"/>
+                      </a:solidFill>
+                    </a:ln>
+                  </pic:spPr>
+                </pic:pic>
+              </a:graphicData>
+            </a:graphic>
+          </wp:inline>
+        </w:drawing>
+      </w:r>
+    </w:p>
+    <w:p>
+      <w:pPr>
+        <w:tabs>
+          <w:tab w:val="left" w:pos="1245"/>
+        </w:tabs>
+        <w:rPr>
+          <w:rFonts w:ascii="Times New Roman" w:hAnsi="Times New Roman" w:cs="Times New Roman"/>
+          <w:sz w:val="24"/>
+          <w:szCs w:val="24"/>
+        </w:rPr>
+      </w:pPr>
+      <w:r>
+        <w:rPr>
+          <w:rFonts w:ascii="Times New Roman" w:hAnsi="Times New Roman" w:cs="Times New Roman"/>
+          <w:sz w:val="24"/>
+          <w:szCs w:val="24"/>
+        </w:rPr>
+        <w:drawing>
+          <wp:inline distT="0" distB="0" distL="0" distR="0" wp14:anchorId="2B17A439" wp14:editId="29177703">
+            <wp:extent cx="4421875" cy="708401"/>
+            <wp:effectExtent l="19050" t="19050" r="17145" b="15875"/>
+            <wp:docPr id="807867314" name="Picture 1"/>
+            <wp:cNvGraphicFramePr>
+              <a:graphicFrameLocks xmlns:a="http://schemas.openxmlformats.org/drawingml/2006/main" noChangeAspect="1"/>
+            </wp:cNvGraphicFramePr>
+            <a:graphic xmlns:a="http://schemas.openxmlformats.org/drawingml/2006/main">
+              <a:graphicData uri="http://schemas.openxmlformats.org/drawingml/2006/picture">
+                <pic:pic xmlns:pic="http://schemas.openxmlformats.org/drawingml/2006/picture">
+                  <pic:nvPicPr>
+                    <pic:cNvPr id="807867314" name=""/>
+                    <pic:cNvPicPr/>
+                  </pic:nvPicPr>
+                  <pic:blipFill>
+                    <a:blip r:embed="rId30"/>
+                    <a:stretch>
+                      <a:fillRect/>
+                    </a:stretch>
+                  </pic:blipFill>
+                  <pic:spPr>
+                    <a:xfrm>
+                      <a:off x="0" y="0"/>
+                      <a:ext cx="4466573" cy="715562"/>
+                    </a:xfrm>
+                    <a:prstGeom prst="rect">
+                      <a:avLst/>
+                    </a:prstGeom>
+                    <a:ln>
+                      <a:solidFill>
+                        <a:schemeClr val="tx1"/>
+                      </a:solidFill>
+                    </a:ln>
+                  </pic:spPr>
+                </pic:pic>
+              </a:graphicData>
+            </a:graphic>
+          </wp:inline>
+        </w:drawing>
+      </w:r>
+    </w:p>
+    <w:p>
+      <w:pPr>
+        <w:rPr>
+          <w:rFonts w:ascii="Times New Roman" w:hAnsi="Times New Roman" w:cs="Times New Roman"/>
+          <w:sz w:val="24"/>
+          <w:szCs w:val="24"/>
+        </w:rPr>
+      </w:pPr>
+    </w:p>
+    <w:p>
+      <w:pPr>
+        <w:tabs>
+          <w:tab w:val="left" w:pos="5104"/>
+        </w:tabs>
+        <w:rPr>
+          <w:rFonts w:ascii="Times New Roman" w:hAnsi="Times New Roman" w:cs="Times New Roman"/>
+          <w:sz w:val="24"/>
+          <w:szCs w:val="24"/>
+        </w:rPr>
+      </w:pPr>
+      <w:r>
+        <w:rPr>
+          <w:rFonts w:ascii="Times New Roman" w:hAnsi="Times New Roman" w:cs="Times New Roman"/>
+          <w:sz w:val="24"/>
+          <w:szCs w:val="24"/>
+        </w:rPr>
+        <w:tab/>
+      </w:r>
+    </w:p>
+    <w:p>
+      <w:pPr>
+        <w:rPr>
+          <w:rFonts w:ascii="Times New Roman" w:hAnsi="Times New Roman" w:cs="Times New Roman"/>
+          <w:sz w:val="24"/>
+          <w:szCs w:val="24"/>
+        </w:rPr>
+      </w:pPr>
+      <w:r>
+        <w:rPr>
+          <w:rFonts w:ascii="Times New Roman" w:hAnsi="Times New Roman" w:cs="Times New Roman"/>
+          <w:sz w:val="24"/>
+          <w:szCs w:val="24"/>
+        </w:rPr>
+        <w:br w:type="page"/>
+      </w:r>
+    </w:p>
+    <w:p>
+      <w:pPr>
+        <w:tabs>
+          <w:tab w:val="left" w:pos="5104"/>
+        </w:tabs>
+        <w:rPr>
+          <w:rFonts w:ascii="Times New Roman" w:hAnsi="Times New Roman" w:cs="Times New Roman"/>
+          <w:b/>
+          <w:bCs/>
+          <w:sz w:val="24"/>
+          <w:szCs w:val="24"/>
+          <w:u w:val="single"/>
+        </w:rPr>
+      </w:pPr>
+      <w:r>
+        <w:rPr>
+          <w:rFonts w:ascii="Times New Roman" w:hAnsi="Times New Roman" w:cs="Times New Roman"/>
+          <w:b/>
+          <w:bCs/>
+          <w:sz w:val="24"/>
+          <w:szCs w:val="24"/>
+          <w:u w:val="single"/>
+        </w:rPr>
+        <w:lastRenderedPageBreak/>
+        <w:t xml:space="preserve">Assignment 13: </w:t>
+      </w:r>
+    </w:p>
+    <w:p>
+      <w:pPr>
+        <w:tabs>
+          <w:tab w:val="left" w:pos="5104"/>
+        </w:tabs>
+        <w:rPr>
+          <w:rFonts w:ascii="Times New Roman" w:hAnsi="Times New Roman" w:cs="Times New Roman"/>
+          <w:sz w:val="24"/>
+          <w:szCs w:val="24"/>
+        </w:rPr>
+      </w:pPr>
+      <w:r>
+        <w:rPr>
+          <w:rFonts w:ascii="Times New Roman" w:hAnsi="Times New Roman" w:cs="Times New Roman"/>
+          <w:sz w:val="24"/>
+          <w:szCs w:val="24"/>
+        </w:rPr>
+        <w:t xml:space="preserve">Write a C program that accepts a string as a command line argument and includes a user- </w:t>
+      </w:r>
+      <w:r>
+        <w:rPr>
+          <w:rFonts w:ascii="Times New Roman" w:hAnsi="Times New Roman" w:cs="Times New Roman"/>
+          <w:sz w:val="24"/>
+          <w:szCs w:val="24"/>
+        </w:rPr>
+        <w:br/>
+        <w:t xml:space="preserve">defined function named </w:t>
+      </w:r>
+      <w:proofErr w:type="spellStart"/>
+      <w:r>
+        <w:rPr>
+          <w:rFonts w:ascii="Times New Roman" w:hAnsi="Times New Roman" w:cs="Times New Roman"/>
+          <w:sz w:val="24"/>
+          <w:szCs w:val="24"/>
+        </w:rPr>
+        <w:t>isPalindrome</w:t>
+      </w:r>
+      <w:proofErr w:type="spellEnd"/>
+      <w:r>
+        <w:rPr>
+          <w:rFonts w:ascii="Times New Roman" w:hAnsi="Times New Roman" w:cs="Times New Roman"/>
+          <w:sz w:val="24"/>
+          <w:szCs w:val="24"/>
+        </w:rPr>
+        <w:t xml:space="preserve"> with the signature </w:t>
+      </w:r>
+      <w:r>
+        <w:rPr>
+          <w:rFonts w:ascii="Times New Roman" w:hAnsi="Times New Roman" w:cs="Times New Roman"/>
+          <w:b/>
+          <w:bCs/>
+          <w:sz w:val="24"/>
+          <w:szCs w:val="24"/>
+        </w:rPr>
+        <w:t xml:space="preserve">int </w:t>
+      </w:r>
+      <w:proofErr w:type="spellStart"/>
+      <w:proofErr w:type="gramStart"/>
+      <w:r>
+        <w:rPr>
+          <w:rFonts w:ascii="Times New Roman" w:hAnsi="Times New Roman" w:cs="Times New Roman"/>
+          <w:b/>
+          <w:bCs/>
+          <w:sz w:val="24"/>
+          <w:szCs w:val="24"/>
+        </w:rPr>
+        <w:t>isPalindrome</w:t>
+      </w:r>
+      <w:proofErr w:type="spellEnd"/>
+      <w:r>
+        <w:rPr>
+          <w:rFonts w:ascii="Times New Roman" w:hAnsi="Times New Roman" w:cs="Times New Roman"/>
+          <w:b/>
+          <w:bCs/>
+          <w:sz w:val="24"/>
+          <w:szCs w:val="24"/>
+        </w:rPr>
+        <w:t>(</w:t>
+      </w:r>
+      <w:proofErr w:type="gramEnd"/>
+      <w:r>
+        <w:rPr>
+          <w:rFonts w:ascii="Times New Roman" w:hAnsi="Times New Roman" w:cs="Times New Roman"/>
+          <w:b/>
+          <w:bCs/>
+          <w:sz w:val="24"/>
+          <w:szCs w:val="24"/>
+        </w:rPr>
+        <w:t xml:space="preserve">char </w:t>
+      </w:r>
+      <w:proofErr w:type="gramStart"/>
+      <w:r>
+        <w:rPr>
+          <w:rFonts w:ascii="Times New Roman" w:hAnsi="Times New Roman" w:cs="Times New Roman"/>
+          <w:b/>
+          <w:bCs/>
+          <w:sz w:val="24"/>
+          <w:szCs w:val="24"/>
+        </w:rPr>
+        <w:t>str[</w:t>
+      </w:r>
+      <w:proofErr w:type="gramEnd"/>
+      <w:r>
+        <w:rPr>
+          <w:rFonts w:ascii="Times New Roman" w:hAnsi="Times New Roman" w:cs="Times New Roman"/>
+          <w:b/>
+          <w:bCs/>
+          <w:sz w:val="24"/>
+          <w:szCs w:val="24"/>
+        </w:rPr>
+        <w:t>]</w:t>
+      </w:r>
+      <w:proofErr w:type="gramStart"/>
+      <w:r>
+        <w:rPr>
+          <w:rFonts w:ascii="Times New Roman" w:hAnsi="Times New Roman" w:cs="Times New Roman"/>
+          <w:b/>
+          <w:bCs/>
+          <w:sz w:val="24"/>
+          <w:szCs w:val="24"/>
+        </w:rPr>
+        <w:t>);</w:t>
+      </w:r>
+      <w:r>
+        <w:rPr>
+          <w:rFonts w:ascii="Times New Roman" w:hAnsi="Times New Roman" w:cs="Times New Roman"/>
+          <w:sz w:val="24"/>
+          <w:szCs w:val="24"/>
+        </w:rPr>
+        <w:t>.</w:t>
+      </w:r>
+      <w:proofErr w:type="gramEnd"/>
+      <w:r>
+        <w:rPr>
+          <w:rFonts w:ascii="Times New Roman" w:hAnsi="Times New Roman" w:cs="Times New Roman"/>
+          <w:sz w:val="24"/>
+          <w:szCs w:val="24"/>
+        </w:rPr>
+        <w:t xml:space="preserve"> </w:t>
+      </w:r>
+      <w:r>
+        <w:rPr>
+          <w:rFonts w:ascii="Times New Roman" w:hAnsi="Times New Roman" w:cs="Times New Roman"/>
+          <w:sz w:val="24"/>
+          <w:szCs w:val="24"/>
+        </w:rPr>
+        <w:br/>
+        <w:t xml:space="preserve">The function should check if the given string is a palindrome and return 1 if it is, and 0 </w:t>
+      </w:r>
+      <w:r>
+        <w:rPr>
+          <w:rFonts w:ascii="Times New Roman" w:hAnsi="Times New Roman" w:cs="Times New Roman"/>
+          <w:sz w:val="24"/>
+          <w:szCs w:val="24"/>
+        </w:rPr>
+        <w:br/>
+        <w:t>otherwise.</w:t>
+      </w:r>
+    </w:p>
+    <w:p>
+      <w:pPr>
+        <w:tabs>
+          <w:tab w:val="left" w:pos="5104"/>
+        </w:tabs>
+        <w:rPr>
+          <w:rFonts w:ascii="Times New Roman" w:hAnsi="Times New Roman" w:cs="Times New Roman"/>
+          <w:b/>
+          <w:bCs/>
+          <w:sz w:val="24"/>
+          <w:szCs w:val="24"/>
+          <w:u w:val="single"/>
+        </w:rPr>
+      </w:pPr>
+      <w:r>
+        <w:rPr>
+          <w:rFonts w:ascii="Times New Roman" w:hAnsi="Times New Roman" w:cs="Times New Roman"/>
+          <w:b/>
+          <w:bCs/>
+          <w:sz w:val="24"/>
+          <w:szCs w:val="24"/>
+          <w:u w:val="single"/>
+        </w:rPr>
+        <w:t xml:space="preserve">Source code: </w:t>
+      </w:r>
+    </w:p>
+    <w:p>
+      <w:pPr>
+        <w:tabs>
+          <w:tab w:val="left" w:pos="5104"/>
+        </w:tabs>
+        <w:spacing w:after="0"/>
+        <w:rPr>
+          <w:rFonts w:ascii="Cascadia Code" w:hAnsi="Cascadia Code" w:cs="Cascadia Code"/>
+          <w:sz w:val="20"/>
+          <w:szCs w:val="20"/>
+        </w:rPr>
+      </w:pPr>
+      <w:r>
+        <w:rPr>
+          <w:rFonts w:ascii="Cascadia Code" w:hAnsi="Cascadia Code" w:cs="Cascadia Code"/>
+          <w:sz w:val="20"/>
+          <w:szCs w:val="20"/>
+        </w:rPr>
+        <w:t>#include &lt;</w:t>
+      </w:r>
+      <w:proofErr w:type="spellStart"/>
+      <w:r>
+        <w:rPr>
+          <w:rFonts w:ascii="Cascadia Code" w:hAnsi="Cascadia Code" w:cs="Cascadia Code"/>
+          <w:sz w:val="20"/>
+          <w:szCs w:val="20"/>
+        </w:rPr>
+        <w:t>stdio.h</w:t>
+      </w:r>
+      <w:proofErr w:type="spellEnd"/>
+      <w:r>
+        <w:rPr>
+          <w:rFonts w:ascii="Cascadia Code" w:hAnsi="Cascadia Code" w:cs="Cascadia Code"/>
+          <w:sz w:val="20"/>
+          <w:szCs w:val="20"/>
+        </w:rPr>
+        <w:t>&gt;</w:t>
+      </w:r>
+    </w:p>
+    <w:p>
+      <w:pPr>
+        <w:tabs>
+          <w:tab w:val="left" w:pos="5104"/>
+        </w:tabs>
+        <w:spacing w:after="0"/>
+        <w:rPr>
+          <w:rFonts w:ascii="Cascadia Code" w:hAnsi="Cascadia Code" w:cs="Cascadia Code"/>
+          <w:sz w:val="20"/>
+          <w:szCs w:val="20"/>
+        </w:rPr>
+      </w:pPr>
+      <w:r>
+        <w:rPr>
+          <w:rFonts w:ascii="Cascadia Code" w:hAnsi="Cascadia Code" w:cs="Cascadia Code"/>
+          <w:sz w:val="20"/>
+          <w:szCs w:val="20"/>
+        </w:rPr>
+        <w:t>#include &lt;</w:t>
+      </w:r>
+      <w:proofErr w:type="spellStart"/>
+      <w:r>
+        <w:rPr>
+          <w:rFonts w:ascii="Cascadia Code" w:hAnsi="Cascadia Code" w:cs="Cascadia Code"/>
+          <w:sz w:val="20"/>
+          <w:szCs w:val="20"/>
+        </w:rPr>
+        <w:t>stdlib.h</w:t>
+      </w:r>
+      <w:proofErr w:type="spellEnd"/>
+      <w:r>
+        <w:rPr>
+          <w:rFonts w:ascii="Cascadia Code" w:hAnsi="Cascadia Code" w:cs="Cascadia Code"/>
+          <w:sz w:val="20"/>
+          <w:szCs w:val="20"/>
+        </w:rPr>
+        <w:t>&gt;</w:t>
+      </w:r>
+    </w:p>
+    <w:p>
+      <w:pPr>
+        <w:tabs>
+          <w:tab w:val="left" w:pos="5104"/>
+        </w:tabs>
+        <w:spacing w:after="0"/>
+        <w:rPr>
+          <w:rFonts w:ascii="Cascadia Code" w:hAnsi="Cascadia Code" w:cs="Cascadia Code"/>
+          <w:sz w:val="20"/>
+          <w:szCs w:val="20"/>
+        </w:rPr>
+      </w:pPr>
+      <w:r>
+        <w:rPr>
+          <w:rFonts w:ascii="Cascadia Code" w:hAnsi="Cascadia Code" w:cs="Cascadia Code"/>
+          <w:sz w:val="20"/>
+          <w:szCs w:val="20"/>
+        </w:rPr>
+        <w:t>#include &lt;</w:t>
+      </w:r>
+      <w:proofErr w:type="spellStart"/>
+      <w:r>
+        <w:rPr>
+          <w:rFonts w:ascii="Cascadia Code" w:hAnsi="Cascadia Code" w:cs="Cascadia Code"/>
+          <w:sz w:val="20"/>
+          <w:szCs w:val="20"/>
+        </w:rPr>
+        <w:t>string.h</w:t>
+      </w:r>
+      <w:proofErr w:type="spellEnd"/>
+      <w:r>
+        <w:rPr>
+          <w:rFonts w:ascii="Cascadia Code" w:hAnsi="Cascadia Code" w:cs="Cascadia Code"/>
+          <w:sz w:val="20"/>
+          <w:szCs w:val="20"/>
+        </w:rPr>
+        <w:t>&gt;</w:t>
+      </w:r>
+    </w:p>
+    <w:p>
+      <w:pPr>
+        <w:tabs>
+          <w:tab w:val="left" w:pos="5104"/>
+        </w:tabs>
+        <w:spacing w:after="0"/>
+        <w:rPr>
+          <w:rFonts w:ascii="Cascadia Code" w:hAnsi="Cascadia Code" w:cs="Cascadia Code"/>
+          <w:sz w:val="20"/>
+          <w:szCs w:val="20"/>
+        </w:rPr>
+      </w:pPr>
+    </w:p>
+    <w:p>
+      <w:pPr>
+        <w:tabs>
+          <w:tab w:val="left" w:pos="5104"/>
+        </w:tabs>
+        <w:spacing w:after="0"/>
+        <w:rPr>
+          <w:rFonts w:ascii="Cascadia Code" w:hAnsi="Cascadia Code" w:cs="Cascadia Code"/>
+          <w:sz w:val="20"/>
+          <w:szCs w:val="20"/>
+        </w:rPr>
+      </w:pPr>
+      <w:r>
+        <w:rPr>
+          <w:rFonts w:ascii="Cascadia Code" w:hAnsi="Cascadia Code" w:cs="Cascadia Code"/>
+          <w:sz w:val="20"/>
+          <w:szCs w:val="20"/>
+        </w:rPr>
+        <w:t xml:space="preserve">int </w:t>
+      </w:r>
+      <w:proofErr w:type="spellStart"/>
+      <w:r>
+        <w:rPr>
+          <w:rFonts w:ascii="Cascadia Code" w:hAnsi="Cascadia Code" w:cs="Cascadia Code"/>
+          <w:sz w:val="20"/>
+          <w:szCs w:val="20"/>
+        </w:rPr>
+        <w:t>isPalindrome</w:t>
+      </w:r>
+      <w:proofErr w:type="spellEnd"/>
+      <w:r>
+        <w:rPr>
+          <w:rFonts w:ascii="Cascadia Code" w:hAnsi="Cascadia Code" w:cs="Cascadia Code"/>
+          <w:sz w:val="20"/>
+          <w:szCs w:val="20"/>
+        </w:rPr>
+        <w:t>(</w:t>
+      </w:r>
+      <w:proofErr w:type="gramStart"/>
+      <w:r>
+        <w:rPr>
+          <w:rFonts w:ascii="Cascadia Code" w:hAnsi="Cascadia Code" w:cs="Cascadia Code"/>
+          <w:sz w:val="20"/>
+          <w:szCs w:val="20"/>
+        </w:rPr>
+        <w:t>char[</w:t>
+      </w:r>
+      <w:proofErr w:type="gramEnd"/>
+      <w:r>
+        <w:rPr>
+          <w:rFonts w:ascii="Cascadia Code" w:hAnsi="Cascadia Code" w:cs="Cascadia Code"/>
+          <w:sz w:val="20"/>
+          <w:szCs w:val="20"/>
+        </w:rPr>
+        <w:t>]);</w:t>
+      </w:r>
+    </w:p>
+    <w:p>
+      <w:pPr>
+        <w:tabs>
+          <w:tab w:val="left" w:pos="5104"/>
+        </w:tabs>
+        <w:spacing w:after="0"/>
+        <w:rPr>
+          <w:rFonts w:ascii="Cascadia Code" w:hAnsi="Cascadia Code" w:cs="Cascadia Code"/>
+          <w:sz w:val="20"/>
+          <w:szCs w:val="20"/>
+        </w:rPr>
+      </w:pPr>
+    </w:p>
+    <w:p>
+      <w:pPr>
+        <w:tabs>
+          <w:tab w:val="left" w:pos="5104"/>
+        </w:tabs>
+        <w:spacing w:after="0"/>
+        <w:rPr>
+          <w:rFonts w:ascii="Cascadia Code" w:hAnsi="Cascadia Code" w:cs="Cascadia Code"/>
+          <w:sz w:val="20"/>
+          <w:szCs w:val="20"/>
+        </w:rPr>
+      </w:pPr>
+      <w:r>
+        <w:rPr>
+          <w:rFonts w:ascii="Cascadia Code" w:hAnsi="Cascadia Code" w:cs="Cascadia Code"/>
+          <w:sz w:val="20"/>
+          <w:szCs w:val="20"/>
+        </w:rPr>
+        <w:t xml:space="preserve">int </w:t>
+      </w:r>
+      <w:proofErr w:type="gramStart"/>
+      <w:r>
+        <w:rPr>
+          <w:rFonts w:ascii="Cascadia Code" w:hAnsi="Cascadia Code" w:cs="Cascadia Code"/>
+          <w:sz w:val="20"/>
+          <w:szCs w:val="20"/>
+        </w:rPr>
+        <w:t>main(</w:t>
+      </w:r>
+      <w:proofErr w:type="gramEnd"/>
+      <w:r>
+        <w:rPr>
+          <w:rFonts w:ascii="Cascadia Code" w:hAnsi="Cascadia Code" w:cs="Cascadia Code"/>
+          <w:sz w:val="20"/>
+          <w:szCs w:val="20"/>
+        </w:rPr>
+        <w:t xml:space="preserve">int </w:t>
+      </w:r>
+      <w:proofErr w:type="spellStart"/>
+      <w:r>
+        <w:rPr>
+          <w:rFonts w:ascii="Cascadia Code" w:hAnsi="Cascadia Code" w:cs="Cascadia Code"/>
+          <w:i/>
+          <w:iCs/>
+          <w:sz w:val="20"/>
+          <w:szCs w:val="20"/>
+        </w:rPr>
+        <w:t>argc</w:t>
+      </w:r>
+      <w:proofErr w:type="spellEnd"/>
+      <w:r>
+        <w:rPr>
+          <w:rFonts w:ascii="Cascadia Code" w:hAnsi="Cascadia Code" w:cs="Cascadia Code"/>
+          <w:sz w:val="20"/>
+          <w:szCs w:val="20"/>
+        </w:rPr>
+        <w:t>, char *</w:t>
+      </w:r>
+      <w:proofErr w:type="spellStart"/>
+      <w:proofErr w:type="gramStart"/>
+      <w:r>
+        <w:rPr>
+          <w:rFonts w:ascii="Cascadia Code" w:hAnsi="Cascadia Code" w:cs="Cascadia Code"/>
+          <w:i/>
+          <w:iCs/>
+          <w:sz w:val="20"/>
+          <w:szCs w:val="20"/>
+        </w:rPr>
+        <w:t>argv</w:t>
+      </w:r>
+      <w:proofErr w:type="spellEnd"/>
+      <w:r>
+        <w:rPr>
+          <w:rFonts w:ascii="Cascadia Code" w:hAnsi="Cascadia Code" w:cs="Cascadia Code"/>
+          <w:sz w:val="20"/>
+          <w:szCs w:val="20"/>
+        </w:rPr>
+        <w:t>[</w:t>
+      </w:r>
+      <w:proofErr w:type="gramEnd"/>
+      <w:r>
+        <w:rPr>
+          <w:rFonts w:ascii="Cascadia Code" w:hAnsi="Cascadia Code" w:cs="Cascadia Code"/>
+          <w:sz w:val="20"/>
+          <w:szCs w:val="20"/>
+        </w:rPr>
+        <w:t>])</w:t>
+      </w:r>
+    </w:p>
+    <w:p>
+      <w:pPr>
+        <w:tabs>
+          <w:tab w:val="left" w:pos="5104"/>
+        </w:tabs>
+        <w:spacing w:after="0"/>
+        <w:rPr>
+          <w:rFonts w:ascii="Cascadia Code" w:hAnsi="Cascadia Code" w:cs="Cascadia Code"/>
+          <w:sz w:val="20"/>
+          <w:szCs w:val="20"/>
+        </w:rPr>
+      </w:pPr>
+      <w:r>
+        <w:rPr>
+          <w:rFonts w:ascii="Cascadia Code" w:hAnsi="Cascadia Code" w:cs="Cascadia Code"/>
+          <w:sz w:val="20"/>
+          <w:szCs w:val="20"/>
+        </w:rPr>
+        <w:t>{</w:t>
+      </w:r>
+    </w:p>
+    <w:p>
+      <w:pPr>
+        <w:tabs>
+          <w:tab w:val="left" w:pos="5104"/>
+        </w:tabs>
+        <w:spacing w:after="0"/>
+        <w:rPr>
+          <w:rFonts w:ascii="Cascadia Code" w:hAnsi="Cascadia Code" w:cs="Cascadia Code"/>
+          <w:sz w:val="20"/>
+          <w:szCs w:val="20"/>
+        </w:rPr>
+      </w:pPr>
+      <w:r>
+        <w:rPr>
+          <w:rFonts w:ascii="Cascadia Code" w:hAnsi="Cascadia Code" w:cs="Cascadia Code"/>
+          <w:sz w:val="20"/>
+          <w:szCs w:val="20"/>
+        </w:rPr>
+        <w:t>    if (</w:t>
+      </w:r>
+      <w:proofErr w:type="spellStart"/>
+      <w:proofErr w:type="gramStart"/>
+      <w:r>
+        <w:rPr>
+          <w:rFonts w:ascii="Cascadia Code" w:hAnsi="Cascadia Code" w:cs="Cascadia Code"/>
+          <w:i/>
+          <w:iCs/>
+          <w:sz w:val="20"/>
+          <w:szCs w:val="20"/>
+        </w:rPr>
+        <w:t>argc</w:t>
+      </w:r>
+      <w:proofErr w:type="spellEnd"/>
+      <w:r>
+        <w:rPr>
+          <w:rFonts w:ascii="Cascadia Code" w:hAnsi="Cascadia Code" w:cs="Cascadia Code"/>
+          <w:sz w:val="20"/>
+          <w:szCs w:val="20"/>
+        </w:rPr>
+        <w:t xml:space="preserve"> !</w:t>
+      </w:r>
+      <w:proofErr w:type="gramEnd"/>
+      <w:r>
+        <w:rPr>
+          <w:rFonts w:ascii="Cascadia Code" w:hAnsi="Cascadia Code" w:cs="Cascadia Code"/>
+          <w:sz w:val="20"/>
+          <w:szCs w:val="20"/>
+        </w:rPr>
+        <w:t>= 2)</w:t>
+      </w:r>
+    </w:p>
+    <w:p>
+      <w:pPr>
+        <w:tabs>
+          <w:tab w:val="left" w:pos="5104"/>
+        </w:tabs>
+        <w:spacing w:after="0"/>
+        <w:rPr>
+          <w:rFonts w:ascii="Cascadia Code" w:hAnsi="Cascadia Code" w:cs="Cascadia Code"/>
+          <w:sz w:val="20"/>
+          <w:szCs w:val="20"/>
+        </w:rPr>
+      </w:pPr>
+      <w:r>
+        <w:rPr>
+          <w:rFonts w:ascii="Cascadia Code" w:hAnsi="Cascadia Code" w:cs="Cascadia Code"/>
+          <w:sz w:val="20"/>
+          <w:szCs w:val="20"/>
+        </w:rPr>
+        <w:t>    {</w:t>
+      </w:r>
+    </w:p>
+    <w:p>
+      <w:pPr>
+        <w:tabs>
+          <w:tab w:val="left" w:pos="5104"/>
+        </w:tabs>
+        <w:spacing w:after="0"/>
+        <w:rPr>
+          <w:rFonts w:ascii="Cascadia Code" w:hAnsi="Cascadia Code" w:cs="Cascadia Code"/>
+          <w:sz w:val="20"/>
+          <w:szCs w:val="20"/>
+        </w:rPr>
+      </w:pPr>
+      <w:r>
+        <w:rPr>
+          <w:rFonts w:ascii="Cascadia Code" w:hAnsi="Cascadia Code" w:cs="Cascadia Code"/>
+          <w:sz w:val="20"/>
+          <w:szCs w:val="20"/>
+        </w:rPr>
+        <w:t xml:space="preserve">        </w:t>
+      </w:r>
+      <w:proofErr w:type="spellStart"/>
+      <w:proofErr w:type="gramStart"/>
+      <w:r>
+        <w:rPr>
+          <w:rFonts w:ascii="Cascadia Code" w:hAnsi="Cascadia Code" w:cs="Cascadia Code"/>
+          <w:sz w:val="20"/>
+          <w:szCs w:val="20"/>
+        </w:rPr>
+        <w:t>printf</w:t>
+      </w:r>
+      <w:proofErr w:type="spellEnd"/>
+      <w:r>
+        <w:rPr>
+          <w:rFonts w:ascii="Cascadia Code" w:hAnsi="Cascadia Code" w:cs="Cascadia Code"/>
+          <w:sz w:val="20"/>
+          <w:szCs w:val="20"/>
+        </w:rPr>
+        <w:t>(</w:t>
+      </w:r>
+      <w:proofErr w:type="gramEnd"/>
+      <w:r>
+        <w:rPr>
+          <w:rFonts w:ascii="Cascadia Code" w:hAnsi="Cascadia Code" w:cs="Cascadia Code"/>
+          <w:sz w:val="20"/>
+          <w:szCs w:val="20"/>
+        </w:rPr>
+        <w:t>"\</w:t>
+      </w:r>
+      <w:proofErr w:type="spellStart"/>
+      <w:r>
+        <w:rPr>
+          <w:rFonts w:ascii="Cascadia Code" w:hAnsi="Cascadia Code" w:cs="Cascadia Code"/>
+          <w:sz w:val="20"/>
+          <w:szCs w:val="20"/>
+        </w:rPr>
+        <w:t>nUsage</w:t>
+      </w:r>
+      <w:proofErr w:type="spellEnd"/>
+      <w:r>
+        <w:rPr>
+          <w:rFonts w:ascii="Cascadia Code" w:hAnsi="Cascadia Code" w:cs="Cascadia Code"/>
+          <w:sz w:val="20"/>
+          <w:szCs w:val="20"/>
+        </w:rPr>
+        <w:t xml:space="preserve">: %s &lt;string&gt;\n", </w:t>
+      </w:r>
+      <w:proofErr w:type="spellStart"/>
+      <w:proofErr w:type="gramStart"/>
+      <w:r>
+        <w:rPr>
+          <w:rFonts w:ascii="Cascadia Code" w:hAnsi="Cascadia Code" w:cs="Cascadia Code"/>
+          <w:i/>
+          <w:iCs/>
+          <w:sz w:val="20"/>
+          <w:szCs w:val="20"/>
+        </w:rPr>
+        <w:t>argv</w:t>
+      </w:r>
+      <w:proofErr w:type="spellEnd"/>
+      <w:r>
+        <w:rPr>
+          <w:rFonts w:ascii="Cascadia Code" w:hAnsi="Cascadia Code" w:cs="Cascadia Code"/>
+          <w:sz w:val="20"/>
+          <w:szCs w:val="20"/>
+        </w:rPr>
+        <w:t>[</w:t>
+      </w:r>
+      <w:proofErr w:type="gramEnd"/>
+      <w:r>
+        <w:rPr>
+          <w:rFonts w:ascii="Cascadia Code" w:hAnsi="Cascadia Code" w:cs="Cascadia Code"/>
+          <w:sz w:val="20"/>
+          <w:szCs w:val="20"/>
+        </w:rPr>
+        <w:t>0]);</w:t>
+      </w:r>
+    </w:p>
+    <w:p>
+      <w:pPr>
+        <w:tabs>
+          <w:tab w:val="left" w:pos="5104"/>
+        </w:tabs>
+        <w:spacing w:after="0"/>
+        <w:rPr>
+          <w:rFonts w:ascii="Cascadia Code" w:hAnsi="Cascadia Code" w:cs="Cascadia Code"/>
+          <w:sz w:val="20"/>
+          <w:szCs w:val="20"/>
+        </w:rPr>
+      </w:pPr>
+      <w:r>
+        <w:rPr>
+          <w:rFonts w:ascii="Cascadia Code" w:hAnsi="Cascadia Code" w:cs="Cascadia Code"/>
+          <w:sz w:val="20"/>
+          <w:szCs w:val="20"/>
+        </w:rPr>
+        <w:t>        return 1;</w:t>
+      </w:r>
+    </w:p>
+    <w:p>
+      <w:pPr>
+        <w:tabs>
+          <w:tab w:val="left" w:pos="5104"/>
+        </w:tabs>
+        <w:spacing w:after="0"/>
+        <w:rPr>
+          <w:rFonts w:ascii="Cascadia Code" w:hAnsi="Cascadia Code" w:cs="Cascadia Code"/>
+          <w:sz w:val="20"/>
+          <w:szCs w:val="20"/>
+        </w:rPr>
+      </w:pPr>
+      <w:r>
+        <w:rPr>
+          <w:rFonts w:ascii="Cascadia Code" w:hAnsi="Cascadia Code" w:cs="Cascadia Code"/>
+          <w:sz w:val="20"/>
+          <w:szCs w:val="20"/>
+        </w:rPr>
+        <w:t>    }</w:t>
+      </w:r>
+    </w:p>
+    <w:p>
+      <w:pPr>
+        <w:tabs>
+          <w:tab w:val="left" w:pos="5104"/>
+        </w:tabs>
+        <w:spacing w:after="0"/>
+        <w:rPr>
+          <w:rFonts w:ascii="Cascadia Code" w:hAnsi="Cascadia Code" w:cs="Cascadia Code"/>
+          <w:sz w:val="20"/>
+          <w:szCs w:val="20"/>
+        </w:rPr>
+      </w:pPr>
+    </w:p>
+    <w:p>
+      <w:pPr>
+        <w:tabs>
+          <w:tab w:val="left" w:pos="5104"/>
+        </w:tabs>
+        <w:spacing w:after="0"/>
+        <w:rPr>
+          <w:rFonts w:ascii="Cascadia Code" w:hAnsi="Cascadia Code" w:cs="Cascadia Code"/>
+          <w:sz w:val="20"/>
+          <w:szCs w:val="20"/>
+        </w:rPr>
+      </w:pPr>
+      <w:r>
+        <w:rPr>
+          <w:rFonts w:ascii="Cascadia Code" w:hAnsi="Cascadia Code" w:cs="Cascadia Code"/>
+          <w:sz w:val="20"/>
+          <w:szCs w:val="20"/>
+        </w:rPr>
+        <w:t>    if (</w:t>
+      </w:r>
+      <w:proofErr w:type="spellStart"/>
+      <w:r>
+        <w:rPr>
+          <w:rFonts w:ascii="Cascadia Code" w:hAnsi="Cascadia Code" w:cs="Cascadia Code"/>
+          <w:sz w:val="20"/>
+          <w:szCs w:val="20"/>
+        </w:rPr>
+        <w:t>isPalindrome</w:t>
+      </w:r>
+      <w:proofErr w:type="spellEnd"/>
+      <w:r>
+        <w:rPr>
+          <w:rFonts w:ascii="Cascadia Code" w:hAnsi="Cascadia Code" w:cs="Cascadia Code"/>
+          <w:sz w:val="20"/>
+          <w:szCs w:val="20"/>
+        </w:rPr>
+        <w:t>(</w:t>
+      </w:r>
+      <w:proofErr w:type="spellStart"/>
+      <w:proofErr w:type="gramStart"/>
+      <w:r>
+        <w:rPr>
+          <w:rFonts w:ascii="Cascadia Code" w:hAnsi="Cascadia Code" w:cs="Cascadia Code"/>
+          <w:i/>
+          <w:iCs/>
+          <w:sz w:val="20"/>
+          <w:szCs w:val="20"/>
+        </w:rPr>
+        <w:t>argv</w:t>
+      </w:r>
+      <w:proofErr w:type="spellEnd"/>
+      <w:r>
+        <w:rPr>
+          <w:rFonts w:ascii="Cascadia Code" w:hAnsi="Cascadia Code" w:cs="Cascadia Code"/>
+          <w:sz w:val="20"/>
+          <w:szCs w:val="20"/>
+        </w:rPr>
+        <w:t>[</w:t>
+      </w:r>
+      <w:proofErr w:type="gramEnd"/>
+      <w:r>
+        <w:rPr>
+          <w:rFonts w:ascii="Cascadia Code" w:hAnsi="Cascadia Code" w:cs="Cascadia Code"/>
+          <w:sz w:val="20"/>
+          <w:szCs w:val="20"/>
+        </w:rPr>
+        <w:t>1]))</w:t>
+      </w:r>
+    </w:p>
+    <w:p>
+      <w:pPr>
+        <w:tabs>
+          <w:tab w:val="left" w:pos="5104"/>
+        </w:tabs>
+        <w:spacing w:after="0"/>
+        <w:rPr>
+          <w:rFonts w:ascii="Cascadia Code" w:hAnsi="Cascadia Code" w:cs="Cascadia Code"/>
+          <w:sz w:val="20"/>
+          <w:szCs w:val="20"/>
+        </w:rPr>
+      </w:pPr>
+      <w:r>
+        <w:rPr>
+          <w:rFonts w:ascii="Cascadia Code" w:hAnsi="Cascadia Code" w:cs="Cascadia Code"/>
+          <w:sz w:val="20"/>
+          <w:szCs w:val="20"/>
+        </w:rPr>
+        <w:t>    {</w:t>
+      </w:r>
+    </w:p>
+    <w:p>
+      <w:pPr>
+        <w:tabs>
+          <w:tab w:val="left" w:pos="5104"/>
+        </w:tabs>
+        <w:spacing w:after="0"/>
+        <w:rPr>
+          <w:rFonts w:ascii="Cascadia Code" w:hAnsi="Cascadia Code" w:cs="Cascadia Code"/>
+          <w:sz w:val="20"/>
+          <w:szCs w:val="20"/>
+        </w:rPr>
+      </w:pPr>
+      <w:r>
+        <w:rPr>
+          <w:rFonts w:ascii="Cascadia Code" w:hAnsi="Cascadia Code" w:cs="Cascadia Code"/>
+          <w:sz w:val="20"/>
+          <w:szCs w:val="20"/>
+        </w:rPr>
+        <w:t xml:space="preserve">        </w:t>
+      </w:r>
+      <w:proofErr w:type="spellStart"/>
+      <w:proofErr w:type="gramStart"/>
+      <w:r>
+        <w:rPr>
+          <w:rFonts w:ascii="Cascadia Code" w:hAnsi="Cascadia Code" w:cs="Cascadia Code"/>
+          <w:sz w:val="20"/>
+          <w:szCs w:val="20"/>
+        </w:rPr>
+        <w:t>printf</w:t>
+      </w:r>
+      <w:proofErr w:type="spellEnd"/>
+      <w:r>
+        <w:rPr>
+          <w:rFonts w:ascii="Cascadia Code" w:hAnsi="Cascadia Code" w:cs="Cascadia Code"/>
+          <w:sz w:val="20"/>
+          <w:szCs w:val="20"/>
+        </w:rPr>
+        <w:t>(</w:t>
+      </w:r>
+      <w:proofErr w:type="gramEnd"/>
+      <w:r>
+        <w:rPr>
+          <w:rFonts w:ascii="Cascadia Code" w:hAnsi="Cascadia Code" w:cs="Cascadia Code"/>
+          <w:sz w:val="20"/>
+          <w:szCs w:val="20"/>
+        </w:rPr>
+        <w:t>"\</w:t>
+      </w:r>
+      <w:proofErr w:type="spellStart"/>
+      <w:r>
+        <w:rPr>
+          <w:rFonts w:ascii="Cascadia Code" w:hAnsi="Cascadia Code" w:cs="Cascadia Code"/>
+          <w:sz w:val="20"/>
+          <w:szCs w:val="20"/>
+        </w:rPr>
+        <w:t>nThe</w:t>
+      </w:r>
+      <w:proofErr w:type="spellEnd"/>
+      <w:r>
+        <w:rPr>
+          <w:rFonts w:ascii="Cascadia Code" w:hAnsi="Cascadia Code" w:cs="Cascadia Code"/>
+          <w:sz w:val="20"/>
+          <w:szCs w:val="20"/>
+        </w:rPr>
+        <w:t xml:space="preserve"> entered string \"%s\" is Palindrome.\n", </w:t>
+      </w:r>
+      <w:proofErr w:type="spellStart"/>
+      <w:proofErr w:type="gramStart"/>
+      <w:r>
+        <w:rPr>
+          <w:rFonts w:ascii="Cascadia Code" w:hAnsi="Cascadia Code" w:cs="Cascadia Code"/>
+          <w:i/>
+          <w:iCs/>
+          <w:sz w:val="20"/>
+          <w:szCs w:val="20"/>
+        </w:rPr>
+        <w:t>argv</w:t>
+      </w:r>
+      <w:proofErr w:type="spellEnd"/>
+      <w:r>
+        <w:rPr>
+          <w:rFonts w:ascii="Cascadia Code" w:hAnsi="Cascadia Code" w:cs="Cascadia Code"/>
+          <w:sz w:val="20"/>
+          <w:szCs w:val="20"/>
+        </w:rPr>
+        <w:t>[</w:t>
+      </w:r>
+      <w:proofErr w:type="gramEnd"/>
+      <w:r>
+        <w:rPr>
+          <w:rFonts w:ascii="Cascadia Code" w:hAnsi="Cascadia Code" w:cs="Cascadia Code"/>
+          <w:sz w:val="20"/>
+          <w:szCs w:val="20"/>
+        </w:rPr>
+        <w:t>1]);</w:t>
+      </w:r>
+    </w:p>
+    <w:p>
+      <w:pPr>
+        <w:tabs>
+          <w:tab w:val="left" w:pos="5104"/>
+        </w:tabs>
+        <w:spacing w:after="0"/>
+        <w:rPr>
+          <w:rFonts w:ascii="Cascadia Code" w:hAnsi="Cascadia Code" w:cs="Cascadia Code"/>
+          <w:sz w:val="20"/>
+          <w:szCs w:val="20"/>
+        </w:rPr>
+      </w:pPr>
+      <w:r>
+        <w:rPr>
+          <w:rFonts w:ascii="Cascadia Code" w:hAnsi="Cascadia Code" w:cs="Cascadia Code"/>
+          <w:sz w:val="20"/>
+          <w:szCs w:val="20"/>
+        </w:rPr>
+        <w:t>    }</w:t>
+      </w:r>
+    </w:p>
+    <w:p>
+      <w:pPr>
+        <w:tabs>
+          <w:tab w:val="left" w:pos="5104"/>
+        </w:tabs>
+        <w:spacing w:after="0"/>
+        <w:rPr>
+          <w:rFonts w:ascii="Cascadia Code" w:hAnsi="Cascadia Code" w:cs="Cascadia Code"/>
+          <w:sz w:val="20"/>
+          <w:szCs w:val="20"/>
+        </w:rPr>
+      </w:pPr>
+    </w:p>
+    <w:p>
+      <w:pPr>
+        <w:tabs>
+          <w:tab w:val="left" w:pos="5104"/>
+        </w:tabs>
+        <w:spacing w:after="0"/>
+        <w:rPr>
+          <w:rFonts w:ascii="Cascadia Code" w:hAnsi="Cascadia Code" w:cs="Cascadia Code"/>
+          <w:sz w:val="20"/>
+          <w:szCs w:val="20"/>
+        </w:rPr>
+      </w:pPr>
+      <w:r>
+        <w:rPr>
+          <w:rFonts w:ascii="Cascadia Code" w:hAnsi="Cascadia Code" w:cs="Cascadia Code"/>
+          <w:sz w:val="20"/>
+          <w:szCs w:val="20"/>
+        </w:rPr>
+        <w:t>    else</w:t>
+      </w:r>
+    </w:p>
+    <w:p>
+      <w:pPr>
+        <w:tabs>
+          <w:tab w:val="left" w:pos="5104"/>
+        </w:tabs>
+        <w:spacing w:after="0"/>
+        <w:rPr>
+          <w:rFonts w:ascii="Cascadia Code" w:hAnsi="Cascadia Code" w:cs="Cascadia Code"/>
+          <w:sz w:val="20"/>
+          <w:szCs w:val="20"/>
+        </w:rPr>
+      </w:pPr>
+      <w:r>
+        <w:rPr>
+          <w:rFonts w:ascii="Cascadia Code" w:hAnsi="Cascadia Code" w:cs="Cascadia Code"/>
+          <w:sz w:val="20"/>
+          <w:szCs w:val="20"/>
+        </w:rPr>
+        <w:t>    {</w:t>
+      </w:r>
+    </w:p>
+    <w:p>
+      <w:pPr>
+        <w:tabs>
+          <w:tab w:val="left" w:pos="5104"/>
+        </w:tabs>
+        <w:spacing w:after="0"/>
+        <w:rPr>
+          <w:rFonts w:ascii="Cascadia Code" w:hAnsi="Cascadia Code" w:cs="Cascadia Code"/>
+          <w:sz w:val="20"/>
+          <w:szCs w:val="20"/>
+        </w:rPr>
+      </w:pPr>
+      <w:r>
+        <w:rPr>
+          <w:rFonts w:ascii="Cascadia Code" w:hAnsi="Cascadia Code" w:cs="Cascadia Code"/>
+          <w:sz w:val="20"/>
+          <w:szCs w:val="20"/>
+        </w:rPr>
+        <w:t xml:space="preserve">        </w:t>
+      </w:r>
+      <w:proofErr w:type="spellStart"/>
+      <w:proofErr w:type="gramStart"/>
+      <w:r>
+        <w:rPr>
+          <w:rFonts w:ascii="Cascadia Code" w:hAnsi="Cascadia Code" w:cs="Cascadia Code"/>
+          <w:sz w:val="20"/>
+          <w:szCs w:val="20"/>
+        </w:rPr>
+        <w:t>printf</w:t>
+      </w:r>
+      <w:proofErr w:type="spellEnd"/>
+      <w:r>
+        <w:rPr>
+          <w:rFonts w:ascii="Cascadia Code" w:hAnsi="Cascadia Code" w:cs="Cascadia Code"/>
+          <w:sz w:val="20"/>
+          <w:szCs w:val="20"/>
+        </w:rPr>
+        <w:t>(</w:t>
+      </w:r>
+      <w:proofErr w:type="gramEnd"/>
+      <w:r>
+        <w:rPr>
+          <w:rFonts w:ascii="Cascadia Code" w:hAnsi="Cascadia Code" w:cs="Cascadia Code"/>
+          <w:sz w:val="20"/>
+          <w:szCs w:val="20"/>
+        </w:rPr>
+        <w:t>"\</w:t>
+      </w:r>
+      <w:proofErr w:type="spellStart"/>
+      <w:r>
+        <w:rPr>
+          <w:rFonts w:ascii="Cascadia Code" w:hAnsi="Cascadia Code" w:cs="Cascadia Code"/>
+          <w:sz w:val="20"/>
+          <w:szCs w:val="20"/>
+        </w:rPr>
+        <w:t>nThe</w:t>
+      </w:r>
+      <w:proofErr w:type="spellEnd"/>
+      <w:r>
+        <w:rPr>
+          <w:rFonts w:ascii="Cascadia Code" w:hAnsi="Cascadia Code" w:cs="Cascadia Code"/>
+          <w:sz w:val="20"/>
+          <w:szCs w:val="20"/>
+        </w:rPr>
+        <w:t xml:space="preserve"> entered string \"%s\" is not Palindrome.\n", </w:t>
+      </w:r>
+      <w:proofErr w:type="spellStart"/>
+      <w:proofErr w:type="gramStart"/>
+      <w:r>
+        <w:rPr>
+          <w:rFonts w:ascii="Cascadia Code" w:hAnsi="Cascadia Code" w:cs="Cascadia Code"/>
+          <w:i/>
+          <w:iCs/>
+          <w:sz w:val="20"/>
+          <w:szCs w:val="20"/>
+        </w:rPr>
+        <w:t>argv</w:t>
+      </w:r>
+      <w:proofErr w:type="spellEnd"/>
+      <w:r>
+        <w:rPr>
+          <w:rFonts w:ascii="Cascadia Code" w:hAnsi="Cascadia Code" w:cs="Cascadia Code"/>
+          <w:sz w:val="20"/>
+          <w:szCs w:val="20"/>
+        </w:rPr>
+        <w:t>[</w:t>
+      </w:r>
+      <w:proofErr w:type="gramEnd"/>
+      <w:r>
+        <w:rPr>
+          <w:rFonts w:ascii="Cascadia Code" w:hAnsi="Cascadia Code" w:cs="Cascadia Code"/>
+          <w:sz w:val="20"/>
+          <w:szCs w:val="20"/>
+        </w:rPr>
+        <w:t>1]);</w:t>
+      </w:r>
+    </w:p>
+    <w:p>
+      <w:pPr>
+        <w:tabs>
+          <w:tab w:val="left" w:pos="5104"/>
+        </w:tabs>
+        <w:spacing w:after="0"/>
+        <w:rPr>
+          <w:rFonts w:ascii="Cascadia Code" w:hAnsi="Cascadia Code" w:cs="Cascadia Code"/>
+          <w:sz w:val="20"/>
+          <w:szCs w:val="20"/>
+        </w:rPr>
+      </w:pPr>
+      <w:r>
+        <w:rPr>
+          <w:rFonts w:ascii="Cascadia Code" w:hAnsi="Cascadia Code" w:cs="Cascadia Code"/>
+          <w:sz w:val="20"/>
+          <w:szCs w:val="20"/>
+        </w:rPr>
+        <w:t>    }</w:t>
+      </w:r>
+    </w:p>
+    <w:p>
+      <w:pPr>
+        <w:tabs>
+          <w:tab w:val="left" w:pos="5104"/>
+        </w:tabs>
+        <w:spacing w:after="0"/>
+        <w:rPr>
+          <w:rFonts w:ascii="Cascadia Code" w:hAnsi="Cascadia Code" w:cs="Cascadia Code"/>
+          <w:sz w:val="20"/>
+          <w:szCs w:val="20"/>
+        </w:rPr>
+      </w:pPr>
+    </w:p>
+    <w:p>
+      <w:pPr>
+        <w:tabs>
+          <w:tab w:val="left" w:pos="5104"/>
+        </w:tabs>
+        <w:spacing w:after="0"/>
+        <w:rPr>
+          <w:rFonts w:ascii="Cascadia Code" w:hAnsi="Cascadia Code" w:cs="Cascadia Code"/>
+          <w:sz w:val="20"/>
+          <w:szCs w:val="20"/>
+        </w:rPr>
+      </w:pPr>
+      <w:r>
+        <w:rPr>
+          <w:rFonts w:ascii="Cascadia Code" w:hAnsi="Cascadia Code" w:cs="Cascadia Code"/>
+          <w:sz w:val="20"/>
+          <w:szCs w:val="20"/>
+        </w:rPr>
+        <w:t>    return 0;</w:t>
+      </w:r>
+    </w:p>
+    <w:p>
+      <w:pPr>
+        <w:tabs>
+          <w:tab w:val="left" w:pos="5104"/>
+        </w:tabs>
+        <w:spacing w:after="0"/>
+        <w:rPr>
+          <w:rFonts w:ascii="Cascadia Code" w:hAnsi="Cascadia Code" w:cs="Cascadia Code"/>
+          <w:sz w:val="20"/>
+          <w:szCs w:val="20"/>
+        </w:rPr>
+      </w:pPr>
+      <w:r>
+        <w:rPr>
+          <w:rFonts w:ascii="Cascadia Code" w:hAnsi="Cascadia Code" w:cs="Cascadia Code"/>
+          <w:sz w:val="20"/>
+          <w:szCs w:val="20"/>
+        </w:rPr>
+        <w:t>}</w:t>
+      </w:r>
+    </w:p>
+    <w:p>
+      <w:pPr>
+        <w:tabs>
+          <w:tab w:val="left" w:pos="5104"/>
+        </w:tabs>
+        <w:spacing w:after="0"/>
+        <w:rPr>
+          <w:rFonts w:ascii="Cascadia Code" w:hAnsi="Cascadia Code" w:cs="Cascadia Code"/>
+          <w:sz w:val="20"/>
+          <w:szCs w:val="20"/>
+        </w:rPr>
+      </w:pPr>
+    </w:p>
+    <w:p>
+      <w:pPr>
+        <w:tabs>
+          <w:tab w:val="left" w:pos="5104"/>
+        </w:tabs>
+        <w:spacing w:after="0"/>
+        <w:rPr>
+          <w:rFonts w:ascii="Cascadia Code" w:hAnsi="Cascadia Code" w:cs="Cascadia Code"/>
+          <w:sz w:val="20"/>
+          <w:szCs w:val="20"/>
+        </w:rPr>
+      </w:pPr>
+      <w:r>
+        <w:rPr>
+          <w:rFonts w:ascii="Cascadia Code" w:hAnsi="Cascadia Code" w:cs="Cascadia Code"/>
+          <w:sz w:val="20"/>
+          <w:szCs w:val="20"/>
+        </w:rPr>
+        <w:t xml:space="preserve">int </w:t>
+      </w:r>
+      <w:proofErr w:type="spellStart"/>
+      <w:proofErr w:type="gramStart"/>
+      <w:r>
+        <w:rPr>
+          <w:rFonts w:ascii="Cascadia Code" w:hAnsi="Cascadia Code" w:cs="Cascadia Code"/>
+          <w:sz w:val="20"/>
+          <w:szCs w:val="20"/>
+        </w:rPr>
+        <w:t>isPalindrome</w:t>
+      </w:r>
+      <w:proofErr w:type="spellEnd"/>
+      <w:r>
+        <w:rPr>
+          <w:rFonts w:ascii="Cascadia Code" w:hAnsi="Cascadia Code" w:cs="Cascadia Code"/>
+          <w:sz w:val="20"/>
+          <w:szCs w:val="20"/>
+        </w:rPr>
+        <w:t>(</w:t>
+      </w:r>
+      <w:proofErr w:type="gramEnd"/>
+      <w:r>
+        <w:rPr>
+          <w:rFonts w:ascii="Cascadia Code" w:hAnsi="Cascadia Code" w:cs="Cascadia Code"/>
+          <w:sz w:val="20"/>
+          <w:szCs w:val="20"/>
+        </w:rPr>
+        <w:t xml:space="preserve">char </w:t>
+      </w:r>
+      <w:proofErr w:type="gramStart"/>
+      <w:r>
+        <w:rPr>
+          <w:rFonts w:ascii="Cascadia Code" w:hAnsi="Cascadia Code" w:cs="Cascadia Code"/>
+          <w:i/>
+          <w:iCs/>
+          <w:sz w:val="20"/>
+          <w:szCs w:val="20"/>
+        </w:rPr>
+        <w:t>str</w:t>
+      </w:r>
+      <w:r>
+        <w:rPr>
+          <w:rFonts w:ascii="Cascadia Code" w:hAnsi="Cascadia Code" w:cs="Cascadia Code"/>
+          <w:sz w:val="20"/>
+          <w:szCs w:val="20"/>
+        </w:rPr>
+        <w:t>[</w:t>
+      </w:r>
+      <w:proofErr w:type="gramEnd"/>
+      <w:r>
+        <w:rPr>
+          <w:rFonts w:ascii="Cascadia Code" w:hAnsi="Cascadia Code" w:cs="Cascadia Code"/>
+          <w:sz w:val="20"/>
+          <w:szCs w:val="20"/>
+        </w:rPr>
+        <w:t>])</w:t>
+      </w:r>
+    </w:p>
+    <w:p>
+      <w:pPr>
+        <w:tabs>
+          <w:tab w:val="left" w:pos="5104"/>
+        </w:tabs>
+        <w:spacing w:after="0"/>
+        <w:rPr>
+          <w:rFonts w:ascii="Cascadia Code" w:hAnsi="Cascadia Code" w:cs="Cascadia Code"/>
+          <w:sz w:val="20"/>
+          <w:szCs w:val="20"/>
+        </w:rPr>
+      </w:pPr>
+      <w:r>
+        <w:rPr>
+          <w:rFonts w:ascii="Cascadia Code" w:hAnsi="Cascadia Code" w:cs="Cascadia Code"/>
+          <w:sz w:val="20"/>
+          <w:szCs w:val="20"/>
+        </w:rPr>
+        <w:t>{</w:t>
+      </w:r>
+    </w:p>
+    <w:p>
+      <w:pPr>
+        <w:tabs>
+          <w:tab w:val="left" w:pos="5104"/>
+        </w:tabs>
+        <w:spacing w:after="0"/>
+        <w:rPr>
+          <w:rFonts w:ascii="Cascadia Code" w:hAnsi="Cascadia Code" w:cs="Cascadia Code"/>
+          <w:sz w:val="20"/>
+          <w:szCs w:val="20"/>
+        </w:rPr>
+      </w:pPr>
+      <w:r>
+        <w:rPr>
+          <w:rFonts w:ascii="Cascadia Code" w:hAnsi="Cascadia Code" w:cs="Cascadia Code"/>
+          <w:sz w:val="20"/>
+          <w:szCs w:val="20"/>
+        </w:rPr>
+        <w:t xml:space="preserve">    char *start = </w:t>
+      </w:r>
+      <w:r>
+        <w:rPr>
+          <w:rFonts w:ascii="Cascadia Code" w:hAnsi="Cascadia Code" w:cs="Cascadia Code"/>
+          <w:i/>
+          <w:iCs/>
+          <w:sz w:val="20"/>
+          <w:szCs w:val="20"/>
+        </w:rPr>
+        <w:t>str</w:t>
+      </w:r>
+      <w:r>
+        <w:rPr>
+          <w:rFonts w:ascii="Cascadia Code" w:hAnsi="Cascadia Code" w:cs="Cascadia Code"/>
+          <w:sz w:val="20"/>
+          <w:szCs w:val="20"/>
+        </w:rPr>
+        <w:t>;</w:t>
+      </w:r>
+    </w:p>
+    <w:p>
+      <w:pPr>
+        <w:tabs>
+          <w:tab w:val="left" w:pos="5104"/>
+        </w:tabs>
+        <w:spacing w:after="0"/>
+        <w:rPr>
+          <w:rFonts w:ascii="Cascadia Code" w:hAnsi="Cascadia Code" w:cs="Cascadia Code"/>
+          <w:sz w:val="20"/>
+          <w:szCs w:val="20"/>
+        </w:rPr>
+      </w:pPr>
+      <w:r>
+        <w:rPr>
+          <w:rFonts w:ascii="Cascadia Code" w:hAnsi="Cascadia Code" w:cs="Cascadia Code"/>
+          <w:sz w:val="20"/>
+          <w:szCs w:val="20"/>
+        </w:rPr>
+        <w:t>    char *end;</w:t>
+      </w:r>
+    </w:p>
+    <w:p>
+      <w:pPr>
+        <w:tabs>
+          <w:tab w:val="left" w:pos="5104"/>
+        </w:tabs>
+        <w:spacing w:after="0"/>
+        <w:rPr>
+          <w:rFonts w:ascii="Cascadia Code" w:hAnsi="Cascadia Code" w:cs="Cascadia Code"/>
+          <w:sz w:val="20"/>
+          <w:szCs w:val="20"/>
+        </w:rPr>
+      </w:pPr>
+      <w:r>
+        <w:rPr>
+          <w:rFonts w:ascii="Cascadia Code" w:hAnsi="Cascadia Code" w:cs="Cascadia Code"/>
+          <w:sz w:val="20"/>
+          <w:szCs w:val="20"/>
+        </w:rPr>
+        <w:t xml:space="preserve">    int </w:t>
+      </w:r>
+      <w:proofErr w:type="spellStart"/>
+      <w:r>
+        <w:rPr>
+          <w:rFonts w:ascii="Cascadia Code" w:hAnsi="Cascadia Code" w:cs="Cascadia Code"/>
+          <w:sz w:val="20"/>
+          <w:szCs w:val="20"/>
+        </w:rPr>
+        <w:t>len</w:t>
+      </w:r>
+      <w:proofErr w:type="spellEnd"/>
+      <w:r>
+        <w:rPr>
+          <w:rFonts w:ascii="Cascadia Code" w:hAnsi="Cascadia Code" w:cs="Cascadia Code"/>
+          <w:sz w:val="20"/>
+          <w:szCs w:val="20"/>
+        </w:rPr>
+        <w:t xml:space="preserve"> = </w:t>
+      </w:r>
+      <w:proofErr w:type="spellStart"/>
+      <w:r>
+        <w:rPr>
+          <w:rFonts w:ascii="Cascadia Code" w:hAnsi="Cascadia Code" w:cs="Cascadia Code"/>
+          <w:sz w:val="20"/>
+          <w:szCs w:val="20"/>
+        </w:rPr>
+        <w:t>strlen</w:t>
+      </w:r>
+      <w:proofErr w:type="spellEnd"/>
+      <w:r>
+        <w:rPr>
+          <w:rFonts w:ascii="Cascadia Code" w:hAnsi="Cascadia Code" w:cs="Cascadia Code"/>
+          <w:sz w:val="20"/>
+          <w:szCs w:val="20"/>
+        </w:rPr>
+        <w:t>(</w:t>
+      </w:r>
+      <w:r>
+        <w:rPr>
+          <w:rFonts w:ascii="Cascadia Code" w:hAnsi="Cascadia Code" w:cs="Cascadia Code"/>
+          <w:i/>
+          <w:iCs/>
+          <w:sz w:val="20"/>
+          <w:szCs w:val="20"/>
+        </w:rPr>
+        <w:t>str</w:t>
+      </w:r>
+      <w:r>
+        <w:rPr>
+          <w:rFonts w:ascii="Cascadia Code" w:hAnsi="Cascadia Code" w:cs="Cascadia Code"/>
+          <w:sz w:val="20"/>
+          <w:szCs w:val="20"/>
+        </w:rPr>
+        <w:t>);</w:t>
+      </w:r>
+    </w:p>
+    <w:p>
+      <w:pPr>
+        <w:tabs>
+          <w:tab w:val="left" w:pos="5104"/>
+        </w:tabs>
+        <w:spacing w:after="0"/>
+        <w:rPr>
+          <w:rFonts w:ascii="Cascadia Code" w:hAnsi="Cascadia Code" w:cs="Cascadia Code"/>
+          <w:sz w:val="20"/>
+          <w:szCs w:val="20"/>
+        </w:rPr>
+      </w:pPr>
+    </w:p>
+    <w:p>
+      <w:pPr>
+        <w:tabs>
+          <w:tab w:val="left" w:pos="5104"/>
+        </w:tabs>
+        <w:spacing w:after="0"/>
+        <w:rPr>
+          <w:rFonts w:ascii="Cascadia Code" w:hAnsi="Cascadia Code" w:cs="Cascadia Code"/>
+          <w:sz w:val="20"/>
+          <w:szCs w:val="20"/>
+        </w:rPr>
+      </w:pPr>
+      <w:r>
+        <w:rPr>
+          <w:rFonts w:ascii="Cascadia Code" w:hAnsi="Cascadia Code" w:cs="Cascadia Code"/>
+          <w:sz w:val="20"/>
+          <w:szCs w:val="20"/>
+        </w:rPr>
+        <w:t>    if (</w:t>
+      </w:r>
+      <w:proofErr w:type="spellStart"/>
+      <w:r>
+        <w:rPr>
+          <w:rFonts w:ascii="Cascadia Code" w:hAnsi="Cascadia Code" w:cs="Cascadia Code"/>
+          <w:sz w:val="20"/>
+          <w:szCs w:val="20"/>
+        </w:rPr>
+        <w:t>len</w:t>
+      </w:r>
+      <w:proofErr w:type="spellEnd"/>
+      <w:r>
+        <w:rPr>
+          <w:rFonts w:ascii="Cascadia Code" w:hAnsi="Cascadia Code" w:cs="Cascadia Code"/>
+          <w:sz w:val="20"/>
+          <w:szCs w:val="20"/>
+        </w:rPr>
+        <w:t xml:space="preserve"> == 0)</w:t>
+      </w:r>
+    </w:p>
+    <w:p>
+      <w:pPr>
+        <w:tabs>
+          <w:tab w:val="left" w:pos="5104"/>
+        </w:tabs>
+        <w:spacing w:after="0"/>
+        <w:rPr>
+          <w:rFonts w:ascii="Cascadia Code" w:hAnsi="Cascadia Code" w:cs="Cascadia Code"/>
+          <w:sz w:val="20"/>
+          <w:szCs w:val="20"/>
+        </w:rPr>
+      </w:pPr>
+      <w:r>
+        <w:rPr>
+          <w:rFonts w:ascii="Cascadia Code" w:hAnsi="Cascadia Code" w:cs="Cascadia Code"/>
+          <w:sz w:val="20"/>
+          <w:szCs w:val="20"/>
+        </w:rPr>
+        <w:t>    {</w:t>
+      </w:r>
+    </w:p>
+    <w:p>
+      <w:pPr>
+        <w:tabs>
+          <w:tab w:val="left" w:pos="5104"/>
+        </w:tabs>
+        <w:spacing w:after="0"/>
+        <w:rPr>
+          <w:rFonts w:ascii="Cascadia Code" w:hAnsi="Cascadia Code" w:cs="Cascadia Code"/>
+          <w:sz w:val="20"/>
+          <w:szCs w:val="20"/>
+        </w:rPr>
+      </w:pPr>
+      <w:r>
+        <w:rPr>
+          <w:rFonts w:ascii="Cascadia Code" w:hAnsi="Cascadia Code" w:cs="Cascadia Code"/>
+          <w:sz w:val="20"/>
+          <w:szCs w:val="20"/>
+        </w:rPr>
+        <w:t>        return 1;</w:t>
+      </w:r>
+    </w:p>
+    <w:p>
+      <w:pPr>
+        <w:tabs>
+          <w:tab w:val="left" w:pos="5104"/>
+        </w:tabs>
+        <w:spacing w:after="0"/>
+        <w:rPr>
+          <w:rFonts w:ascii="Cascadia Code" w:hAnsi="Cascadia Code" w:cs="Cascadia Code"/>
+          <w:sz w:val="20"/>
+          <w:szCs w:val="20"/>
+        </w:rPr>
+      </w:pPr>
+      <w:r>
+        <w:rPr>
+          <w:rFonts w:ascii="Cascadia Code" w:hAnsi="Cascadia Code" w:cs="Cascadia Code"/>
+          <w:sz w:val="20"/>
+          <w:szCs w:val="20"/>
+        </w:rPr>
+        <w:t>    }</w:t>
+      </w:r>
+    </w:p>
+    <w:p>
+      <w:pPr>
+        <w:tabs>
+          <w:tab w:val="left" w:pos="5104"/>
+        </w:tabs>
+        <w:spacing w:after="0"/>
+        <w:rPr>
+          <w:rFonts w:ascii="Cascadia Code" w:hAnsi="Cascadia Code" w:cs="Cascadia Code"/>
+          <w:sz w:val="20"/>
+          <w:szCs w:val="20"/>
+        </w:rPr>
+      </w:pPr>
+      <w:r>
+        <w:rPr>
+          <w:rFonts w:ascii="Cascadia Code" w:hAnsi="Cascadia Code" w:cs="Cascadia Code"/>
+          <w:sz w:val="20"/>
+          <w:szCs w:val="20"/>
+        </w:rPr>
+        <w:t xml:space="preserve">    end = </w:t>
+      </w:r>
+      <w:r>
+        <w:rPr>
+          <w:rFonts w:ascii="Cascadia Code" w:hAnsi="Cascadia Code" w:cs="Cascadia Code"/>
+          <w:i/>
+          <w:iCs/>
+          <w:sz w:val="20"/>
+          <w:szCs w:val="20"/>
+        </w:rPr>
+        <w:t>str</w:t>
+      </w:r>
+      <w:r>
+        <w:rPr>
+          <w:rFonts w:ascii="Cascadia Code" w:hAnsi="Cascadia Code" w:cs="Cascadia Code"/>
+          <w:sz w:val="20"/>
+          <w:szCs w:val="20"/>
+        </w:rPr>
+        <w:t xml:space="preserve"> + (</w:t>
+      </w:r>
+      <w:proofErr w:type="spellStart"/>
+      <w:r>
+        <w:rPr>
+          <w:rFonts w:ascii="Cascadia Code" w:hAnsi="Cascadia Code" w:cs="Cascadia Code"/>
+          <w:sz w:val="20"/>
+          <w:szCs w:val="20"/>
+        </w:rPr>
+        <w:t>len</w:t>
+      </w:r>
+      <w:proofErr w:type="spellEnd"/>
+      <w:r>
+        <w:rPr>
+          <w:rFonts w:ascii="Cascadia Code" w:hAnsi="Cascadia Code" w:cs="Cascadia Code"/>
+          <w:sz w:val="20"/>
+          <w:szCs w:val="20"/>
+        </w:rPr>
+        <w:t xml:space="preserve"> - 1);</w:t>
+      </w:r>
+    </w:p>
+    <w:p>
+      <w:pPr>
+        <w:tabs>
+          <w:tab w:val="left" w:pos="5104"/>
+        </w:tabs>
+        <w:spacing w:after="0"/>
+        <w:rPr>
+          <w:rFonts w:ascii="Cascadia Code" w:hAnsi="Cascadia Code" w:cs="Cascadia Code"/>
+          <w:sz w:val="20"/>
+          <w:szCs w:val="20"/>
+        </w:rPr>
+      </w:pPr>
+    </w:p>
+    <w:p>
+      <w:pPr>
+        <w:tabs>
+          <w:tab w:val="left" w:pos="5104"/>
+        </w:tabs>
+        <w:spacing w:after="0"/>
+        <w:rPr>
+          <w:rFonts w:ascii="Cascadia Code" w:hAnsi="Cascadia Code" w:cs="Cascadia Code"/>
+          <w:sz w:val="20"/>
+          <w:szCs w:val="20"/>
+        </w:rPr>
+      </w:pPr>
+      <w:r>
+        <w:rPr>
+          <w:rFonts w:ascii="Cascadia Code" w:hAnsi="Cascadia Code" w:cs="Cascadia Code"/>
+          <w:sz w:val="20"/>
+          <w:szCs w:val="20"/>
+        </w:rPr>
+        <w:t>    while (start &lt; end)</w:t>
+      </w:r>
+    </w:p>
+    <w:p>
+      <w:pPr>
+        <w:tabs>
+          <w:tab w:val="left" w:pos="5104"/>
+        </w:tabs>
+        <w:spacing w:after="0"/>
+        <w:rPr>
+          <w:rFonts w:ascii="Cascadia Code" w:hAnsi="Cascadia Code" w:cs="Cascadia Code"/>
+          <w:sz w:val="20"/>
+          <w:szCs w:val="20"/>
+        </w:rPr>
+      </w:pPr>
+      <w:r>
+        <w:rPr>
+          <w:rFonts w:ascii="Cascadia Code" w:hAnsi="Cascadia Code" w:cs="Cascadia Code"/>
+          <w:sz w:val="20"/>
+          <w:szCs w:val="20"/>
+        </w:rPr>
+        <w:t>    {</w:t>
+      </w:r>
+    </w:p>
+    <w:p>
+      <w:pPr>
+        <w:tabs>
+          <w:tab w:val="left" w:pos="5104"/>
+        </w:tabs>
+        <w:spacing w:after="0"/>
+        <w:rPr>
+          <w:rFonts w:ascii="Cascadia Code" w:hAnsi="Cascadia Code" w:cs="Cascadia Code"/>
+          <w:sz w:val="20"/>
+          <w:szCs w:val="20"/>
+        </w:rPr>
+      </w:pPr>
+      <w:r>
+        <w:rPr>
+          <w:rFonts w:ascii="Cascadia Code" w:hAnsi="Cascadia Code" w:cs="Cascadia Code"/>
+          <w:sz w:val="20"/>
+          <w:szCs w:val="20"/>
+        </w:rPr>
+        <w:t>        if (*</w:t>
+      </w:r>
+      <w:proofErr w:type="gramStart"/>
+      <w:r>
+        <w:rPr>
+          <w:rFonts w:ascii="Cascadia Code" w:hAnsi="Cascadia Code" w:cs="Cascadia Code"/>
+          <w:sz w:val="20"/>
+          <w:szCs w:val="20"/>
+        </w:rPr>
+        <w:t>start !</w:t>
+      </w:r>
+      <w:proofErr w:type="gramEnd"/>
+      <w:r>
+        <w:rPr>
+          <w:rFonts w:ascii="Cascadia Code" w:hAnsi="Cascadia Code" w:cs="Cascadia Code"/>
+          <w:sz w:val="20"/>
+          <w:szCs w:val="20"/>
+        </w:rPr>
+        <w:t>= *end)</w:t>
+      </w:r>
+    </w:p>
+    <w:p>
+      <w:pPr>
+        <w:tabs>
+          <w:tab w:val="left" w:pos="5104"/>
+        </w:tabs>
+        <w:spacing w:after="0"/>
+        <w:rPr>
+          <w:rFonts w:ascii="Cascadia Code" w:hAnsi="Cascadia Code" w:cs="Cascadia Code"/>
+          <w:sz w:val="20"/>
+          <w:szCs w:val="20"/>
+        </w:rPr>
+      </w:pPr>
+      <w:r>
+        <w:rPr>
+          <w:rFonts w:ascii="Cascadia Code" w:hAnsi="Cascadia Code" w:cs="Cascadia Code"/>
+          <w:sz w:val="20"/>
+          <w:szCs w:val="20"/>
+        </w:rPr>
+        <w:t>        {</w:t>
+      </w:r>
+    </w:p>
+    <w:p>
+      <w:pPr>
+        <w:tabs>
+          <w:tab w:val="left" w:pos="5104"/>
+        </w:tabs>
+        <w:spacing w:after="0"/>
+        <w:rPr>
+          <w:rFonts w:ascii="Cascadia Code" w:hAnsi="Cascadia Code" w:cs="Cascadia Code"/>
+          <w:sz w:val="20"/>
+          <w:szCs w:val="20"/>
+        </w:rPr>
+      </w:pPr>
+      <w:r>
+        <w:rPr>
+          <w:rFonts w:ascii="Cascadia Code" w:hAnsi="Cascadia Code" w:cs="Cascadia Code"/>
+          <w:sz w:val="20"/>
+          <w:szCs w:val="20"/>
+        </w:rPr>
+        <w:t>            return 0;</w:t>
+      </w:r>
+    </w:p>
+    <w:p>
+      <w:pPr>
+        <w:tabs>
+          <w:tab w:val="left" w:pos="5104"/>
+        </w:tabs>
+        <w:spacing w:after="0"/>
+        <w:rPr>
+          <w:rFonts w:ascii="Cascadia Code" w:hAnsi="Cascadia Code" w:cs="Cascadia Code"/>
+          <w:sz w:val="20"/>
+          <w:szCs w:val="20"/>
+        </w:rPr>
+      </w:pPr>
+      <w:r>
+        <w:rPr>
+          <w:rFonts w:ascii="Cascadia Code" w:hAnsi="Cascadia Code" w:cs="Cascadia Code"/>
+          <w:sz w:val="20"/>
+          <w:szCs w:val="20"/>
+        </w:rPr>
+        <w:t>        }</w:t>
+      </w:r>
+    </w:p>
+    <w:p>
+      <w:pPr>
+        <w:tabs>
+          <w:tab w:val="left" w:pos="5104"/>
+        </w:tabs>
+        <w:spacing w:after="0"/>
+        <w:rPr>
+          <w:rFonts w:ascii="Cascadia Code" w:hAnsi="Cascadia Code" w:cs="Cascadia Code"/>
+          <w:sz w:val="20"/>
+          <w:szCs w:val="20"/>
+        </w:rPr>
+      </w:pPr>
+      <w:r>
+        <w:rPr>
+          <w:rFonts w:ascii="Cascadia Code" w:hAnsi="Cascadia Code" w:cs="Cascadia Code"/>
+          <w:sz w:val="20"/>
+          <w:szCs w:val="20"/>
+        </w:rPr>
+        <w:t>        start++;</w:t>
+      </w:r>
+    </w:p>
+    <w:p>
+      <w:pPr>
+        <w:tabs>
+          <w:tab w:val="left" w:pos="5104"/>
+        </w:tabs>
+        <w:spacing w:after="0"/>
+        <w:rPr>
+          <w:rFonts w:ascii="Cascadia Code" w:hAnsi="Cascadia Code" w:cs="Cascadia Code"/>
+          <w:sz w:val="20"/>
+          <w:szCs w:val="20"/>
+        </w:rPr>
+      </w:pPr>
+      <w:r>
+        <w:rPr>
+          <w:rFonts w:ascii="Cascadia Code" w:hAnsi="Cascadia Code" w:cs="Cascadia Code"/>
+          <w:sz w:val="20"/>
+          <w:szCs w:val="20"/>
+        </w:rPr>
+        <w:lastRenderedPageBreak/>
+        <w:t>        end--;</w:t>
+      </w:r>
+    </w:p>
+    <w:p>
+      <w:pPr>
+        <w:tabs>
+          <w:tab w:val="left" w:pos="5104"/>
+        </w:tabs>
+        <w:spacing w:after="0"/>
+        <w:rPr>
+          <w:rFonts w:ascii="Cascadia Code" w:hAnsi="Cascadia Code" w:cs="Cascadia Code"/>
+          <w:sz w:val="20"/>
+          <w:szCs w:val="20"/>
+        </w:rPr>
+      </w:pPr>
+      <w:r>
+        <w:rPr>
+          <w:rFonts w:ascii="Cascadia Code" w:hAnsi="Cascadia Code" w:cs="Cascadia Code"/>
+          <w:sz w:val="20"/>
+          <w:szCs w:val="20"/>
+        </w:rPr>
+        <w:t>    }</w:t>
+      </w:r>
+    </w:p>
+    <w:p>
+      <w:pPr>
+        <w:tabs>
+          <w:tab w:val="left" w:pos="5104"/>
+        </w:tabs>
+        <w:spacing w:after="0"/>
+        <w:rPr>
+          <w:rFonts w:ascii="Cascadia Code" w:hAnsi="Cascadia Code" w:cs="Cascadia Code"/>
+          <w:sz w:val="20"/>
+          <w:szCs w:val="20"/>
+        </w:rPr>
+      </w:pPr>
+      <w:r>
+        <w:rPr>
+          <w:rFonts w:ascii="Cascadia Code" w:hAnsi="Cascadia Code" w:cs="Cascadia Code"/>
+          <w:sz w:val="20"/>
+          <w:szCs w:val="20"/>
+        </w:rPr>
+        <w:t>    return 1;</w:t>
+      </w:r>
+    </w:p>
+    <w:p>
+      <w:pPr>
+        <w:tabs>
+          <w:tab w:val="left" w:pos="5104"/>
+        </w:tabs>
+        <w:rPr>
+          <w:rFonts w:ascii="Cascadia Code" w:hAnsi="Cascadia Code" w:cs="Cascadia Code"/>
+          <w:sz w:val="20"/>
+          <w:szCs w:val="20"/>
+        </w:rPr>
+      </w:pPr>
+      <w:r>
+        <w:rPr>
+          <w:rFonts w:ascii="Cascadia Code" w:hAnsi="Cascadia Code" w:cs="Cascadia Code"/>
+          <w:sz w:val="20"/>
+          <w:szCs w:val="20"/>
+        </w:rPr>
+        <w:t>}</w:t>
+      </w:r>
+    </w:p>
+    <w:p>
+      <w:pPr>
+        <w:tabs>
+          <w:tab w:val="left" w:pos="5104"/>
+        </w:tabs>
+        <w:rPr>
+          <w:rFonts w:ascii="Times New Roman" w:hAnsi="Times New Roman" w:cs="Times New Roman"/>
+          <w:b/>
+          <w:bCs/>
+          <w:sz w:val="24"/>
+          <w:szCs w:val="24"/>
+          <w:u w:val="single"/>
+        </w:rPr>
+      </w:pPr>
+      <w:r>
+        <w:rPr>
+          <w:rFonts w:ascii="Times New Roman" w:hAnsi="Times New Roman" w:cs="Times New Roman"/>
+          <w:b/>
+          <w:bCs/>
+          <w:sz w:val="24"/>
+          <w:szCs w:val="24"/>
+          <w:u w:val="single"/>
+        </w:rPr>
+        <w:t xml:space="preserve">Output: </w:t>
+      </w:r>
+    </w:p>
+    <w:p>
+      <w:pPr>
+        <w:tabs>
+          <w:tab w:val="left" w:pos="5104"/>
+        </w:tabs>
+        <w:rPr>
+          <w:rFonts w:ascii="Times New Roman" w:hAnsi="Times New Roman" w:cs="Times New Roman"/>
+          <w:sz w:val="24"/>
+          <w:szCs w:val="24"/>
+        </w:rPr>
+      </w:pPr>
+      <w:r>
+        <w:rPr>
+          <w:noProof/>
+        </w:rPr>
+        <w:drawing>
+          <wp:inline distT="0" distB="0" distL="0" distR="0" wp14:anchorId="5325C2AB" wp14:editId="523E5CB3">
+            <wp:extent cx="4472613" cy="744279"/>
+            <wp:effectExtent l="19050" t="19050" r="23495" b="17780"/>
+            <wp:docPr id="1967738403" name="Picture 1"/>
+            <wp:cNvGraphicFramePr>
+              <a:graphicFrameLocks xmlns:a="http://schemas.openxmlformats.org/drawingml/2006/main" noChangeAspect="1"/>
+            </wp:cNvGraphicFramePr>
+            <a:graphic xmlns:a="http://schemas.openxmlformats.org/drawingml/2006/main">
+              <a:graphicData uri="http://schemas.openxmlformats.org/drawingml/2006/picture">
+                <pic:pic xmlns:pic="http://schemas.openxmlformats.org/drawingml/2006/picture">
+                  <pic:nvPicPr>
+                    <pic:cNvPr id="1967738403" name=""/>
+                    <pic:cNvPicPr/>
+                  </pic:nvPicPr>
+                  <pic:blipFill>
+                    <a:blip r:embed="rId31"/>
+                    <a:stretch>
+                      <a:fillRect/>
+                    </a:stretch>
+                  </pic:blipFill>
+                  <pic:spPr>
+                    <a:xfrm>
+                      <a:off x="0" y="0"/>
+                      <a:ext cx="4507818" cy="750137"/>
+                    </a:xfrm>
+                    <a:prstGeom prst="rect">
+                      <a:avLst/>
+                    </a:prstGeom>
+                    <a:ln>
+                      <a:solidFill>
+                        <a:schemeClr val="tx1"/>
+                      </a:solidFill>
+                    </a:ln>
+                  </pic:spPr>
+                </pic:pic>
+              </a:graphicData>
+            </a:graphic>
+          </wp:inline>
+        </w:drawing>
+      </w:r>
+    </w:p>
+    <w:p>
+      <w:pPr>
+        <w:tabs>
+          <w:tab w:val="left" w:pos="5104"/>
+        </w:tabs>
+        <w:rPr>
+          <w:rFonts w:ascii="Times New Roman" w:hAnsi="Times New Roman" w:cs="Times New Roman"/>
+          <w:sz w:val="24"/>
+          <w:szCs w:val="24"/>
+        </w:rPr>
+      </w:pPr>
+      <w:r>
+        <w:rPr>
+          <w:rFonts w:ascii="Times New Roman" w:hAnsi="Times New Roman" w:cs="Times New Roman"/>
+          <w:sz w:val="24"/>
+          <w:szCs w:val="24"/>
+        </w:rPr>
+        <w:drawing>
+          <wp:inline distT="0" distB="0" distL="0" distR="0" wp14:anchorId="30AEC61A" wp14:editId="17B433C1">
+            <wp:extent cx="4128668" cy="790011"/>
+            <wp:effectExtent l="19050" t="19050" r="24765" b="10160"/>
+            <wp:docPr id="698423879" name="Picture 1"/>
+            <wp:cNvGraphicFramePr>
+              <a:graphicFrameLocks xmlns:a="http://schemas.openxmlformats.org/drawingml/2006/main" noChangeAspect="1"/>
+            </wp:cNvGraphicFramePr>
+            <a:graphic xmlns:a="http://schemas.openxmlformats.org/drawingml/2006/main">
+              <a:graphicData uri="http://schemas.openxmlformats.org/drawingml/2006/picture">
+                <pic:pic xmlns:pic="http://schemas.openxmlformats.org/drawingml/2006/picture">
+                  <pic:nvPicPr>
+                    <pic:cNvPr id="698423879" name=""/>
+                    <pic:cNvPicPr/>
+                  </pic:nvPicPr>
+                  <pic:blipFill>
+                    <a:blip r:embed="rId32"/>
+                    <a:stretch>
+                      <a:fillRect/>
+                    </a:stretch>
+                  </pic:blipFill>
+                  <pic:spPr>
+                    <a:xfrm>
+                      <a:off x="0" y="0"/>
+                      <a:ext cx="4177270" cy="799311"/>
+                    </a:xfrm>
+                    <a:prstGeom prst="rect">
+                      <a:avLst/>
+                    </a:prstGeom>
+                    <a:ln>
+                      <a:solidFill>
+                        <a:schemeClr val="tx1"/>
+                      </a:solidFill>
+                    </a:ln>
+                  </pic:spPr>
+                </pic:pic>
+              </a:graphicData>
+            </a:graphic>
+          </wp:inline>
+        </w:drawing>
+      </w:r>
+    </w:p>
     <w:sectPr>
       <w:pgSz w:w="11906" w:h="16838"/>
       <w:pgMar w:top="1440" w:right="1440" w:bottom="1440" w:left="1440" w:header="708" w:footer="708" w:gutter="0"/>
@@ -20980,6 +24834,56 @@
     </w:sectPr>
   </w:body>
 </w:document>
+</file>
+
+<file path=word/endnotes.xml><?xml version="1.0" encoding="utf-8"?>
+<w:endnotes xmlns:wpc="http://schemas.microsoft.com/office/word/2010/wordprocessingCanvas" xmlns:cx="http://schemas.microsoft.com/office/drawing/2014/chartex" xmlns:cx1="http://schemas.microsoft.com/office/drawing/2015/9/8/chartex" xmlns:cx2="http://schemas.microsoft.com/office/drawing/2015/10/21/chartex" xmlns:cx3="http://schemas.microsoft.com/office/drawing/2016/5/9/chartex" xmlns:cx4="http://schemas.microsoft.com/office/drawing/2016/5/10/chartex" xmlns:cx5="http://schemas.microsoft.com/office/drawing/2016/5/11/chartex" xmlns:cx6="http://schemas.microsoft.com/office/drawing/2016/5/12/chartex" xmlns:cx7="http://schemas.microsoft.com/office/drawing/2016/5/13/chartex" xmlns:cx8="http://schemas.microsoft.com/office/drawing/2016/5/14/chartex" xmlns:mc="http://schemas.openxmlformats.org/markup-compatibility/2006" xmlns:aink="http://schemas.microsoft.com/office/drawing/2016/ink" xmlns:am3d="http://schemas.microsoft.com/office/drawing/2017/model3d" xmlns:o="urn:schemas-microsoft-com:office:office" xmlns:oel="http://schemas.microsoft.com/office/2019/extlst" xmlns:r="http://schemas.openxmlformats.org/officeDocument/2006/relationships" xmlns:m="http://schemas.openxmlformats.org/officeDocument/2006/math" xmlns:v="urn:schemas-microsoft-com:vml" xmlns:wp14="http://schemas.microsoft.com/office/word/2010/wordprocessingDrawing" xmlns:wp="http://schemas.openxmlformats.org/drawingml/2006/wordprocessingDrawing" xmlns:w10="urn:schemas-microsoft-com:office:word" xmlns:w="http://schemas.openxmlformats.org/wordprocessingml/2006/main" xmlns:w14="http://schemas.microsoft.com/office/word/2010/wordml" xmlns:w15="http://schemas.microsoft.com/office/word/2012/wordml" xmlns:w16cex="http://schemas.microsoft.com/office/word/2018/wordml/cex" xmlns:w16cid="http://schemas.microsoft.com/office/word/2016/wordml/cid" xmlns:w16="http://schemas.microsoft.com/office/word/2018/wordml" xmlns:w16du="http://schemas.microsoft.com/office/word/2023/wordml/word16du" xmlns:w16sdtdh="http://schemas.microsoft.com/office/word/2020/wordml/sdtdatahash" xmlns:w16sdtfl="http://schemas.microsoft.com/office/word/2024/wordml/sdtformatlock" xmlns:w16se="http://schemas.microsoft.com/office/word/2015/wordml/symex" xmlns:wpg="http://schemas.microsoft.com/office/word/2010/wordprocessingGroup" xmlns:wpi="http://schemas.microsoft.com/office/word/2010/wordprocessingInk" xmlns:wne="http://schemas.microsoft.com/office/word/2006/wordml" xmlns:wps="http://schemas.microsoft.com/office/word/2010/wordprocessingShape" mc:Ignorable="w14 w15 w16se w16cid w16 w16cex w16sdtdh w16sdtfl w16du wp14">
+  <w:endnote w:type="separator" w:id="-1">
+    <w:p>
+      <w:pPr>
+        <w:spacing w:after="0" w:line="240" w:lineRule="auto"/>
+      </w:pPr>
+      <w:r>
+        <w:separator/>
+      </w:r>
+    </w:p>
+  </w:endnote>
+  <w:endnote w:type="continuationSeparator" w:id="0">
+    <w:p>
+      <w:pPr>
+        <w:spacing w:after="0" w:line="240" w:lineRule="auto"/>
+      </w:pPr>
+      <w:r>
+        <w:continuationSeparator/>
+      </w:r>
+    </w:p>
+  </w:endnote>
+</w:endnotes>
+</file>
+
+<file path=word/footnotes.xml><?xml version="1.0" encoding="utf-8"?>
+<w:footnotes xmlns:wpc="http://schemas.microsoft.com/office/word/2010/wordprocessingCanvas" xmlns:cx="http://schemas.microsoft.com/office/drawing/2014/chartex" xmlns:cx1="http://schemas.microsoft.com/office/drawing/2015/9/8/chartex" xmlns:cx2="http://schemas.microsoft.com/office/drawing/2015/10/21/chartex" xmlns:cx3="http://schemas.microsoft.com/office/drawing/2016/5/9/chartex" xmlns:cx4="http://schemas.microsoft.com/office/drawing/2016/5/10/chartex" xmlns:cx5="http://schemas.microsoft.com/office/drawing/2016/5/11/chartex" xmlns:cx6="http://schemas.microsoft.com/office/drawing/2016/5/12/chartex" xmlns:cx7="http://schemas.microsoft.com/office/drawing/2016/5/13/chartex" xmlns:cx8="http://schemas.microsoft.com/office/drawing/2016/5/14/chartex" xmlns:mc="http://schemas.openxmlformats.org/markup-compatibility/2006" xmlns:aink="http://schemas.microsoft.com/office/drawing/2016/ink" xmlns:am3d="http://schemas.microsoft.com/office/drawing/2017/model3d" xmlns:o="urn:schemas-microsoft-com:office:office" xmlns:oel="http://schemas.microsoft.com/office/2019/extlst" xmlns:r="http://schemas.openxmlformats.org/officeDocument/2006/relationships" xmlns:m="http://schemas.openxmlformats.org/officeDocument/2006/math" xmlns:v="urn:schemas-microsoft-com:vml" xmlns:wp14="http://schemas.microsoft.com/office/word/2010/wordprocessingDrawing" xmlns:wp="http://schemas.openxmlformats.org/drawingml/2006/wordprocessingDrawing" xmlns:w10="urn:schemas-microsoft-com:office:word" xmlns:w="http://schemas.openxmlformats.org/wordprocessingml/2006/main" xmlns:w14="http://schemas.microsoft.com/office/word/2010/wordml" xmlns:w15="http://schemas.microsoft.com/office/word/2012/wordml" xmlns:w16cex="http://schemas.microsoft.com/office/word/2018/wordml/cex" xmlns:w16cid="http://schemas.microsoft.com/office/word/2016/wordml/cid" xmlns:w16="http://schemas.microsoft.com/office/word/2018/wordml" xmlns:w16du="http://schemas.microsoft.com/office/word/2023/wordml/word16du" xmlns:w16sdtdh="http://schemas.microsoft.com/office/word/2020/wordml/sdtdatahash" xmlns:w16sdtfl="http://schemas.microsoft.com/office/word/2024/wordml/sdtformatlock" xmlns:w16se="http://schemas.microsoft.com/office/word/2015/wordml/symex" xmlns:wpg="http://schemas.microsoft.com/office/word/2010/wordprocessingGroup" xmlns:wpi="http://schemas.microsoft.com/office/word/2010/wordprocessingInk" xmlns:wne="http://schemas.microsoft.com/office/word/2006/wordml" xmlns:wps="http://schemas.microsoft.com/office/word/2010/wordprocessingShape" mc:Ignorable="w14 w15 w16se w16cid w16 w16cex w16sdtdh w16sdtfl w16du wp14">
+  <w:footnote w:type="separator" w:id="-1">
+    <w:p>
+      <w:pPr>
+        <w:spacing w:after="0" w:line="240" w:lineRule="auto"/>
+      </w:pPr>
+      <w:r>
+        <w:separator/>
+      </w:r>
+    </w:p>
+  </w:footnote>
+  <w:footnote w:type="continuationSeparator" w:id="0">
+    <w:p>
+      <w:pPr>
+        <w:spacing w:after="0" w:line="240" w:lineRule="auto"/>
+      </w:pPr>
+      <w:r>
+        <w:continuationSeparator/>
+      </w:r>
+    </w:p>
+  </w:footnote>
+</w:footnotes>
 </file>
 
 <file path=word/styles.xml><?xml version="1.0" encoding="utf-8"?>
@@ -21586,7 +25490,6 @@
   <w:style w:type="character" w:default="1" w:styleId="DefaultParagraphFont">
     <w:name w:val="Default Paragraph Font"/>
     <w:uiPriority w:val="1"/>
-    <w:semiHidden/>
     <w:unhideWhenUsed/>
   </w:style>
   <w:style w:type="table" w:default="1" w:styleId="TableNormal">
@@ -21908,6 +25811,50 @@
     <w:pPr>
       <w:spacing w:after="0" w:line="240" w:lineRule="auto"/>
     </w:pPr>
+  </w:style>
+  <w:style w:type="paragraph" w:styleId="Header">
+    <w:name w:val="header"/>
+    <w:basedOn w:val="Normal"/>
+    <w:link w:val="HeaderChar"/>
+    <w:uiPriority w:val="99"/>
+    <w:unhideWhenUsed/>
+    <w:rsid w:val="00335548"/>
+    <w:pPr>
+      <w:tabs>
+        <w:tab w:val="center" w:pos="4513"/>
+        <w:tab w:val="right" w:pos="9026"/>
+      </w:tabs>
+      <w:spacing w:after="0" w:line="240" w:lineRule="auto"/>
+    </w:pPr>
+  </w:style>
+  <w:style w:type="character" w:customStyle="1" w:styleId="HeaderChar">
+    <w:name w:val="Header Char"/>
+    <w:basedOn w:val="DefaultParagraphFont"/>
+    <w:link w:val="Header"/>
+    <w:uiPriority w:val="99"/>
+    <w:rsid w:val="00335548"/>
+  </w:style>
+  <w:style w:type="paragraph" w:styleId="Footer">
+    <w:name w:val="footer"/>
+    <w:basedOn w:val="Normal"/>
+    <w:link w:val="FooterChar"/>
+    <w:uiPriority w:val="99"/>
+    <w:unhideWhenUsed/>
+    <w:rsid w:val="00335548"/>
+    <w:pPr>
+      <w:tabs>
+        <w:tab w:val="center" w:pos="4513"/>
+        <w:tab w:val="right" w:pos="9026"/>
+      </w:tabs>
+      <w:spacing w:after="0" w:line="240" w:lineRule="auto"/>
+    </w:pPr>
+  </w:style>
+  <w:style w:type="character" w:customStyle="1" w:styleId="FooterChar">
+    <w:name w:val="Footer Char"/>
+    <w:basedOn w:val="DefaultParagraphFont"/>
+    <w:link w:val="Footer"/>
+    <w:uiPriority w:val="99"/>
+    <w:rsid w:val="00335548"/>
   </w:style>
 </w:styles>
 </file>

</xml_diff>